<commit_message>
Update Prototype Data Warehouse en Business Intelligence.docx
</commit_message>
<xml_diff>
--- a/Prototype Data Warehouse en Business Intelligence.docx
+++ b/Prototype Data Warehouse en Business Intelligence.docx
@@ -2786,15 +2786,7 @@
     </w:p>
     <w:p>
       <w:r>
-        <w:t xml:space="preserve">Na het uitvoeren van onderzoek naar data </w:t>
-      </w:r>
-      <w:proofErr w:type="spellStart"/>
-      <w:r>
-        <w:t>warehousing</w:t>
-      </w:r>
-      <w:proofErr w:type="spellEnd"/>
-      <w:r>
-        <w:t xml:space="preserve"> en business intelligence wordt er een prototype gemaakt om aan te tonen welke waarde deze technieken kunnen bieden voor de organisatie. Er zal worden</w:t>
+        <w:t>Na het uitvoeren van onderzoek naar data warehousing en business intelligence wordt er een prototype gemaakt om aan te tonen welke waarde deze technieken kunnen bieden voor de organisatie. Er zal worden</w:t>
       </w:r>
       <w:r>
         <w:t xml:space="preserve"> toegelicht welke keuzes zijn gemaakt voor de gebruikte data, de business intelligence vragen, het gekozen model wat hierbij past en de gebruikte software om het prototype te bouwen. </w:t>
@@ -2816,49 +2808,17 @@
     </w:p>
     <w:p>
       <w:r>
-        <w:t xml:space="preserve">Om een goede voorstelling te maken van </w:t>
-      </w:r>
-      <w:proofErr w:type="spellStart"/>
-      <w:r>
-        <w:t>datawarehousing</w:t>
-      </w:r>
-      <w:proofErr w:type="spellEnd"/>
-      <w:r>
-        <w:t xml:space="preserve"> en business intelligence is het van belang om een realistische dataset te gebruiken die overeenkomt met een typisch bedrijf. De gekozen dataset voor dit prototype is de </w:t>
-      </w:r>
-      <w:proofErr w:type="spellStart"/>
-      <w:r>
-        <w:t>AdventureWorks</w:t>
-      </w:r>
-      <w:proofErr w:type="spellEnd"/>
-      <w:r>
-        <w:t xml:space="preserve"> dataset van Microsoft.</w:t>
+        <w:t>Om een goede voorstelling te maken van datawarehousing en business intelligence is het van belang om een realistische dataset te gebruiken die overeenkomt met een typisch bedrijf. De gekozen dataset voor dit prototype is de AdventureWorks dataset van Microsoft.</w:t>
       </w:r>
     </w:p>
     <w:p>
       <w:r>
-        <w:t xml:space="preserve">De </w:t>
-      </w:r>
-      <w:proofErr w:type="spellStart"/>
-      <w:r>
-        <w:t>AdventureWorks</w:t>
-      </w:r>
-      <w:proofErr w:type="spellEnd"/>
-      <w:r>
-        <w:t xml:space="preserve"> dataset is speciaal ontwikkeld voor leer- en prototype doeleinden en geeft een realistische voorstelling van een typische database welke binnen een bedrijf wordt gebruikt. De dataset bevat data over bijvoorbeeld personeel, winkels, klanten, producten, en orders. Tevens bevat de dataset data over verschillende jaren waardoor deze data goed is in te zetten voor een prototype van een datawarehouse.</w:t>
+        <w:t>De AdventureWorks dataset is speciaal ontwikkeld voor leer- en prototype doeleinden en geeft een realistische voorstelling van een typische database welke binnen een bedrijf wordt gebruikt. De dataset bevat data over bijvoorbeeld personeel, winkels, klanten, producten, en orders. Tevens bevat de dataset data over verschillende jaren waardoor deze data goed is in te zetten voor een prototype van een datawarehouse.</w:t>
       </w:r>
     </w:p>
     <w:p>
       <w:r>
-        <w:t xml:space="preserve">De </w:t>
-      </w:r>
-      <w:proofErr w:type="spellStart"/>
-      <w:r>
-        <w:t>AdventureWorks</w:t>
-      </w:r>
-      <w:proofErr w:type="spellEnd"/>
-      <w:r>
-        <w:t xml:space="preserve"> dataset is in versch</w:t>
+        <w:t>De AdventureWorks dataset is in versch</w:t>
       </w:r>
       <w:r>
         <w:t>illende formaten te verkrijgen waaronder een operationele database en een datawarehouse. Voor het prototype maken wij gebruik van de operationele database als brondata. Deze data wordt met behulp van ETL tools getransformeerd en geïmporteerd in een nieuwe datawarehouse.</w:t>
@@ -2901,6 +2861,15 @@
           <w:i/>
           <w:iCs/>
         </w:rPr>
+        <w:t xml:space="preserve">Vraag 1: </w:t>
+      </w:r>
+      <w:r>
+        <w:rPr>
+          <w:b/>
+          <w:bCs/>
+          <w:i/>
+          <w:iCs/>
+        </w:rPr>
         <w:t>Welke productcategorieën worden per periode het meest verkocht per locatie?</w:t>
       </w:r>
     </w:p>
@@ -2935,6 +2904,15 @@
           <w:iCs/>
         </w:rPr>
       </w:pPr>
+      <w:r>
+        <w:rPr>
+          <w:b/>
+          <w:bCs/>
+          <w:i/>
+          <w:iCs/>
+        </w:rPr>
+        <w:t xml:space="preserve">Vraag 2: </w:t>
+      </w:r>
       <w:r>
         <w:rPr>
           <w:b/>
@@ -3003,7 +2981,6 @@
               <w:lang w:val="en-US"/>
             </w:rPr>
           </w:pPr>
-          <w:proofErr w:type="spellStart"/>
           <w:r>
             <w:rPr>
               <w:lang w:val="en-US"/>
@@ -3011,7 +2988,6 @@
             <w:t>Verwijzingen</w:t>
           </w:r>
           <w:bookmarkEnd w:id="2"/>
-          <w:proofErr w:type="spellEnd"/>
         </w:p>
         <w:sdt>
           <w:sdtPr>
@@ -3505,29 +3481,7 @@
             <w:szCs w:val="24"/>
             <w:lang w:val="en-US"/>
           </w:rPr>
-          <w:t xml:space="preserve">Prototype data warehouse </w:t>
-        </w:r>
-        <w:proofErr w:type="spellStart"/>
-        <w:r>
-          <w:rPr>
-            <w:rFonts w:asciiTheme="majorHAnsi" w:eastAsiaTheme="majorEastAsia" w:hAnsiTheme="majorHAnsi" w:cstheme="majorBidi"/>
-            <w:color w:val="4472C4" w:themeColor="accent1"/>
-            <w:sz w:val="24"/>
-            <w:szCs w:val="24"/>
-            <w:lang w:val="en-US"/>
-          </w:rPr>
-          <w:t>en</w:t>
-        </w:r>
-        <w:proofErr w:type="spellEnd"/>
-        <w:r>
-          <w:rPr>
-            <w:rFonts w:asciiTheme="majorHAnsi" w:eastAsiaTheme="majorEastAsia" w:hAnsiTheme="majorHAnsi" w:cstheme="majorBidi"/>
-            <w:color w:val="4472C4" w:themeColor="accent1"/>
-            <w:sz w:val="24"/>
-            <w:szCs w:val="24"/>
-            <w:lang w:val="en-US"/>
-          </w:rPr>
-          <w:t xml:space="preserve"> business intelligence</w:t>
+          <w:t>Prototype data warehouse en business intelligence</w:t>
         </w:r>
       </w:sdtContent>
     </w:sdt>
@@ -3572,29 +3526,7 @@
             <w:szCs w:val="24"/>
             <w:lang w:val="en-US"/>
           </w:rPr>
-          <w:t xml:space="preserve">2 </w:t>
-        </w:r>
-        <w:proofErr w:type="spellStart"/>
-        <w:r>
-          <w:rPr>
-            <w:rFonts w:asciiTheme="majorHAnsi" w:eastAsiaTheme="majorEastAsia" w:hAnsiTheme="majorHAnsi" w:cstheme="majorBidi"/>
-            <w:color w:val="4472C4" w:themeColor="accent1"/>
-            <w:sz w:val="24"/>
-            <w:szCs w:val="24"/>
-            <w:lang w:val="en-US"/>
-          </w:rPr>
-          <w:t>november</w:t>
-        </w:r>
-        <w:proofErr w:type="spellEnd"/>
-        <w:r>
-          <w:rPr>
-            <w:rFonts w:asciiTheme="majorHAnsi" w:eastAsiaTheme="majorEastAsia" w:hAnsiTheme="majorHAnsi" w:cstheme="majorBidi"/>
-            <w:color w:val="4472C4" w:themeColor="accent1"/>
-            <w:sz w:val="24"/>
-            <w:szCs w:val="24"/>
-            <w:lang w:val="en-US"/>
-          </w:rPr>
-          <w:t xml:space="preserve"> 2020</w:t>
+          <w:t>2 november 2020</w:t>
         </w:r>
       </w:sdtContent>
     </w:sdt>
@@ -4669,7 +4601,7 @@
     <w:rsidRoot w:val="00164E86"/>
     <w:rsid w:val="00014187"/>
     <w:rsid w:val="00164E86"/>
-    <w:rsid w:val="00937F51"/>
+    <w:rsid w:val="00903834"/>
     <w:rsid w:val="00D801FE"/>
     <w:rsid w:val="00E5471C"/>
   </w:rsids>

</xml_diff>

<commit_message>
added prototype folder and added etl and ssas and powerbi
</commit_message>
<xml_diff>
--- a/Prototype Data Warehouse en Business Intelligence.docx
+++ b/Prototype Data Warehouse en Business Intelligence.docx
@@ -2353,7 +2353,6 @@
               <w:rPr>
                 <w:rStyle w:val="Hyperlink"/>
                 <w:noProof/>
-                <w:lang w:val="en-US"/>
               </w:rPr>
               <w:t>Business intelligence proces</w:t>
             </w:r>
@@ -2786,13 +2785,17 @@
     </w:p>
     <w:p>
       <w:r>
-        <w:t xml:space="preserve">Na het uitvoeren van onderzoek naar data </w:t>
-      </w:r>
-      <w:proofErr w:type="spellStart"/>
-      <w:r>
-        <w:t>warehousing</w:t>
-      </w:r>
-      <w:proofErr w:type="spellEnd"/>
+        <w:t xml:space="preserve">Na het uitvoeren van onderzoek naar </w:t>
+      </w:r>
+      <w:r>
+        <w:t xml:space="preserve">een </w:t>
+      </w:r>
+      <w:r>
+        <w:t>data warehous</w:t>
+      </w:r>
+      <w:r>
+        <w:t>e</w:t>
+      </w:r>
       <w:r>
         <w:t xml:space="preserve"> en business intelligence wordt er een prototype gemaakt om aan te tonen welke waarde deze technieken kunnen bieden voor de organisatie. Er zal worden</w:t>
       </w:r>
@@ -2818,13 +2821,36 @@
       <w:r>
         <w:t xml:space="preserve">Om een goede voorstelling te maken van </w:t>
       </w:r>
+      <w:r>
+        <w:t xml:space="preserve">een </w:t>
+      </w:r>
+      <w:r>
+        <w:t>data</w:t>
+      </w:r>
+      <w:r>
+        <w:t xml:space="preserve"> </w:t>
+      </w:r>
+      <w:r>
+        <w:t>warehous</w:t>
+      </w:r>
+      <w:r>
+        <w:t>e</w:t>
+      </w:r>
+      <w:r>
+        <w:t xml:space="preserve"> en business intelligence is het van belang om een realistische dataset te gebruiken die overeenkomt met een typisch bedrijf. De gekozen dataset voor dit prototype is de </w:t>
+      </w:r>
       <w:proofErr w:type="spellStart"/>
       <w:r>
-        <w:t>datawarehousing</w:t>
+        <w:t>AdventureWorks</w:t>
       </w:r>
       <w:proofErr w:type="spellEnd"/>
       <w:r>
-        <w:t xml:space="preserve"> en business intelligence is het van belang om een realistische dataset te gebruiken die overeenkomt met een typisch bedrijf. De gekozen dataset voor dit prototype is de </w:t>
+        <w:t xml:space="preserve"> dataset van Microsoft.</w:t>
+      </w:r>
+    </w:p>
+    <w:p>
+      <w:r>
+        <w:t xml:space="preserve">De </w:t>
       </w:r>
       <w:proofErr w:type="spellStart"/>
       <w:r>
@@ -2832,7 +2858,7 @@
       </w:r>
       <w:proofErr w:type="spellEnd"/>
       <w:r>
-        <w:t xml:space="preserve"> dataset van Microsoft.</w:t>
+        <w:t xml:space="preserve"> dataset is speciaal ontwikkeld voor leer- en prototype doeleinden en geeft een realistische voorstelling van een typische database welke binnen een bedrijf wordt gebruikt. De dataset bevat data over bijvoorbeeld personeel, winkels, klanten, producten, en orders. Tevens bevat de dataset data over verschillende jaren waardoor deze data goed is in te zetten voor een prototype van een datawarehouse.</w:t>
       </w:r>
     </w:p>
     <w:p>
@@ -2845,23 +2871,7 @@
       </w:r>
       <w:proofErr w:type="spellEnd"/>
       <w:r>
-        <w:t xml:space="preserve"> dataset is speciaal ontwikkeld voor leer- en prototype doeleinden en geeft een realistische voorstelling van een typische database welke binnen een bedrijf wordt gebruikt. De dataset bevat data over bijvoorbeeld personeel, winkels, klanten, producten, en orders. Tevens bevat de dataset data over verschillende jaren waardoor deze data goed is in te zetten voor een prototype van een datawarehouse.</w:t>
-      </w:r>
-    </w:p>
-    <w:p>
-      <w:r>
-        <w:t xml:space="preserve">De </w:t>
-      </w:r>
-      <w:proofErr w:type="spellStart"/>
-      <w:r>
-        <w:t>AdventureWorks</w:t>
-      </w:r>
-      <w:proofErr w:type="spellEnd"/>
-      <w:r>
-        <w:t xml:space="preserve"> dataset is in versch</w:t>
-      </w:r>
-      <w:r>
-        <w:t>illende formaten te verkrijgen waaronder een operationele database en een datawarehouse. Voor het prototype maken wij gebruik van de operationele database als brondata. Deze data wordt met behulp van ETL tools getransformeerd en geïmporteerd in een nieuwe datawarehouse.</w:t>
+        <w:t xml:space="preserve"> dataset is in verschillende formaten te verkrijgen waaronder een operationele database en een datawarehouse. Voor het prototype maken wij gebruik van de operationele database als brondata. Deze data wordt met behulp van ETL tools getransformeerd en geïmporteerd in een nieuwe datawarehouse.</w:t>
       </w:r>
     </w:p>
     <w:p>
@@ -3034,34 +3044,7 @@
           <w:i/>
           <w:iCs/>
         </w:rPr>
-        <w:t xml:space="preserve">Vraag 1: </w:t>
-      </w:r>
-      <w:r>
-        <w:rPr>
-          <w:b/>
-          <w:bCs/>
-          <w:i/>
-          <w:iCs/>
-        </w:rPr>
-        <w:t xml:space="preserve">Welke </w:t>
-      </w:r>
-      <w:r>
-        <w:rPr>
-          <w:b/>
-          <w:bCs/>
-          <w:i/>
-          <w:iCs/>
-        </w:rPr>
-        <w:t xml:space="preserve">producten en </w:t>
-      </w:r>
-      <w:r>
-        <w:rPr>
-          <w:b/>
-          <w:bCs/>
-          <w:i/>
-          <w:iCs/>
-        </w:rPr>
-        <w:t>productcategorieën worden per periode het meest verkocht per locatie?</w:t>
+        <w:t>Vraag 1: Welke producten en productcategorieën worden per periode het meest verkocht per locatie?</w:t>
       </w:r>
     </w:p>
     <w:p>
@@ -3260,34 +3243,7 @@
           <w:iCs/>
         </w:rPr>
         <w:lastRenderedPageBreak/>
-        <w:t xml:space="preserve">Vraag 1: </w:t>
-      </w:r>
-      <w:r>
-        <w:rPr>
-          <w:b/>
-          <w:bCs/>
-          <w:i/>
-          <w:iCs/>
-        </w:rPr>
-        <w:t xml:space="preserve">Welke </w:t>
-      </w:r>
-      <w:r>
-        <w:rPr>
-          <w:b/>
-          <w:bCs/>
-          <w:i/>
-          <w:iCs/>
-        </w:rPr>
-        <w:t xml:space="preserve">producten en </w:t>
-      </w:r>
-      <w:r>
-        <w:rPr>
-          <w:b/>
-          <w:bCs/>
-          <w:i/>
-          <w:iCs/>
-        </w:rPr>
-        <w:t>productcategorieën worden per periode het meest verkocht per locatie?</w:t>
+        <w:t>Vraag 1: Welke producten en productcategorieën worden per periode het meest verkocht per locatie?</w:t>
       </w:r>
     </w:p>
     <w:p>
@@ -3685,10 +3641,7 @@
       </w:r>
       <w:proofErr w:type="spellEnd"/>
       <w:r>
-        <w:t xml:space="preserve"> fase wordt g</w:t>
-      </w:r>
-      <w:r>
-        <w:t>econtroleerd of de data warehouse bestaat en of de tabellen ion de warehouse bestaan. Indien dit niet het geval is worden de data warehouse of de tabellen aangemaakt.</w:t>
+        <w:t xml:space="preserve"> fase wordt gecontroleerd of de data warehouse bestaat en of de tabellen ion de warehouse bestaan. Indien dit niet het geval is worden de data warehouse of de tabellen aangemaakt.</w:t>
       </w:r>
     </w:p>
     <w:p>
@@ -3768,16 +3721,24 @@
       <w:r>
         <w:t>Het proces begint bij de bron, in dit geval een SQL database. Vervolgens worden in de lookup, conditional split, union all en derived column stappen transformatie uitgevoerd. Als laatste wordt die nieuwe data weggeschreven in de data warehouse. Regels met errors worden weggeschreven naar een log bestand.</w:t>
       </w:r>
-    </w:p>
-    <w:p>
-      <w:r>
-        <w:t>In de fill fact table fase worden de</w:t>
-      </w:r>
-      <w:r>
-        <w:t xml:space="preserve"> feiten tabellen gevuld met de juiste data. Deze data </w:t>
+      <w:r>
+        <w:t xml:space="preserve"> Naast het loggen van afzonderlijke elementen wordt het complete proces ook gelogd naar een </w:t>
       </w:r>
       <w:proofErr w:type="spellStart"/>
       <w:r>
+        <w:t>csv</w:t>
+      </w:r>
+      <w:proofErr w:type="spellEnd"/>
+      <w:r>
+        <w:t xml:space="preserve"> bestand.</w:t>
+      </w:r>
+    </w:p>
+    <w:p>
+      <w:r>
+        <w:t xml:space="preserve">In de fill fact table fase worden de feiten tabellen gevuld met de juiste data. Deze data </w:t>
+      </w:r>
+      <w:proofErr w:type="spellStart"/>
+      <w:r>
         <w:t>flows</w:t>
       </w:r>
       <w:proofErr w:type="spellEnd"/>
@@ -3804,309 +3765,337 @@
         <w:t xml:space="preserve"> van Microsoft. Deze software sluit goed aan bij de gekozen server software en is gratis in gebruik wat het zeer geschikt maakt voor ons prototype.</w:t>
       </w:r>
     </w:p>
+    <w:p>
+      <w:r>
+        <w:t>Tijdens het publiceren wordt connectie gemaakt met de data warehouse en worden kubussen gemaakt. De kubussen zijn uiteindelijk in te lezen in de visualisatie software.</w:t>
+      </w:r>
+    </w:p>
+    <w:p>
+      <w:r>
+        <w:t>In de data source view is de bron data te zien</w:t>
+      </w:r>
+      <w:r>
+        <w:t xml:space="preserve"> in de vorm van tabellen en relaties. De twee feiten tabellen zijn weergegeven en de bijbehorende dimensies inclusief de attributen die hierbij horen</w:t>
+      </w:r>
+      <w:r>
+        <w:t xml:space="preserve">. </w:t>
+      </w:r>
+    </w:p>
+    <w:p>
+      <w:r>
+        <w:rPr>
+          <w:noProof/>
+        </w:rPr>
+        <w:lastRenderedPageBreak/>
+        <w:drawing>
+          <wp:inline distT="0" distB="0" distL="0" distR="0" wp14:anchorId="2009A460" wp14:editId="1A19BA59">
+            <wp:extent cx="3986784" cy="3181334"/>
+            <wp:effectExtent l="0" t="0" r="0" b="635"/>
+            <wp:docPr id="10" name="Afbeelding 10"/>
+            <wp:cNvGraphicFramePr>
+              <a:graphicFrameLocks xmlns:a="http://schemas.openxmlformats.org/drawingml/2006/main" noChangeAspect="1"/>
+            </wp:cNvGraphicFramePr>
+            <a:graphic xmlns:a="http://schemas.openxmlformats.org/drawingml/2006/main">
+              <a:graphicData uri="http://schemas.openxmlformats.org/drawingml/2006/picture">
+                <pic:pic xmlns:pic="http://schemas.openxmlformats.org/drawingml/2006/picture">
+                  <pic:nvPicPr>
+                    <pic:cNvPr id="1" name=""/>
+                    <pic:cNvPicPr/>
+                  </pic:nvPicPr>
+                  <pic:blipFill>
+                    <a:blip r:embed="rId15"/>
+                    <a:stretch>
+                      <a:fillRect/>
+                    </a:stretch>
+                  </pic:blipFill>
+                  <pic:spPr>
+                    <a:xfrm>
+                      <a:off x="0" y="0"/>
+                      <a:ext cx="4011919" cy="3201391"/>
+                    </a:xfrm>
+                    <a:prstGeom prst="rect">
+                      <a:avLst/>
+                    </a:prstGeom>
+                  </pic:spPr>
+                </pic:pic>
+              </a:graphicData>
+            </a:graphic>
+          </wp:inline>
+        </w:drawing>
+      </w:r>
+    </w:p>
+    <w:p>
+      <w:r>
+        <w:t>Voor het prototype zijn drie kubussen gemaakt: voor beide vragen een kubus en een gecombineerde kubus. Er is een gecombineerde kubus gemaakt omdat de visualisatie software een beperking heeft voor het verbinden met een enkele kubus. De kubussen worden op een soortgelijke manier weergegeven. Bij een kubus kan zelf worden gekozen welke attributen worden meegenomen. Voor het prototype maken we gebruik van alle attributen.</w:t>
+      </w:r>
+    </w:p>
+    <w:p>
+      <w:r>
+        <w:rPr>
+          <w:noProof/>
+        </w:rPr>
+        <w:drawing>
+          <wp:inline distT="0" distB="0" distL="0" distR="0" wp14:anchorId="1DCAD754" wp14:editId="56CC95F8">
+            <wp:extent cx="3679546" cy="3567902"/>
+            <wp:effectExtent l="0" t="0" r="0" b="0"/>
+            <wp:docPr id="11" name="Afbeelding 11"/>
+            <wp:cNvGraphicFramePr>
+              <a:graphicFrameLocks xmlns:a="http://schemas.openxmlformats.org/drawingml/2006/main" noChangeAspect="1"/>
+            </wp:cNvGraphicFramePr>
+            <a:graphic xmlns:a="http://schemas.openxmlformats.org/drawingml/2006/main">
+              <a:graphicData uri="http://schemas.openxmlformats.org/drawingml/2006/picture">
+                <pic:pic xmlns:pic="http://schemas.openxmlformats.org/drawingml/2006/picture">
+                  <pic:nvPicPr>
+                    <pic:cNvPr id="1" name=""/>
+                    <pic:cNvPicPr/>
+                  </pic:nvPicPr>
+                  <pic:blipFill>
+                    <a:blip r:embed="rId16"/>
+                    <a:stretch>
+                      <a:fillRect/>
+                    </a:stretch>
+                  </pic:blipFill>
+                  <pic:spPr>
+                    <a:xfrm>
+                      <a:off x="0" y="0"/>
+                      <a:ext cx="3706817" cy="3594345"/>
+                    </a:xfrm>
+                    <a:prstGeom prst="rect">
+                      <a:avLst/>
+                    </a:prstGeom>
+                  </pic:spPr>
+                </pic:pic>
+              </a:graphicData>
+            </a:graphic>
+          </wp:inline>
+        </w:drawing>
+      </w:r>
+    </w:p>
     <w:p/>
     <w:p>
       <w:r>
+        <w:rPr>
+          <w:noProof/>
+        </w:rPr>
+        <w:lastRenderedPageBreak/>
+        <w:drawing>
+          <wp:inline distT="0" distB="0" distL="0" distR="0" wp14:anchorId="25BAA7D7" wp14:editId="54E4B6FE">
+            <wp:extent cx="3657600" cy="2733040"/>
+            <wp:effectExtent l="0" t="0" r="0" b="0"/>
+            <wp:docPr id="12" name="Afbeelding 12"/>
+            <wp:cNvGraphicFramePr>
+              <a:graphicFrameLocks xmlns:a="http://schemas.openxmlformats.org/drawingml/2006/main" noChangeAspect="1"/>
+            </wp:cNvGraphicFramePr>
+            <a:graphic xmlns:a="http://schemas.openxmlformats.org/drawingml/2006/main">
+              <a:graphicData uri="http://schemas.openxmlformats.org/drawingml/2006/picture">
+                <pic:pic xmlns:pic="http://schemas.openxmlformats.org/drawingml/2006/picture">
+                  <pic:nvPicPr>
+                    <pic:cNvPr id="1" name=""/>
+                    <pic:cNvPicPr/>
+                  </pic:nvPicPr>
+                  <pic:blipFill>
+                    <a:blip r:embed="rId17"/>
+                    <a:stretch>
+                      <a:fillRect/>
+                    </a:stretch>
+                  </pic:blipFill>
+                  <pic:spPr>
+                    <a:xfrm>
+                      <a:off x="0" y="0"/>
+                      <a:ext cx="3679286" cy="2749244"/>
+                    </a:xfrm>
+                    <a:prstGeom prst="rect">
+                      <a:avLst/>
+                    </a:prstGeom>
+                  </pic:spPr>
+                </pic:pic>
+              </a:graphicData>
+            </a:graphic>
+          </wp:inline>
+        </w:drawing>
+      </w:r>
+    </w:p>
+    <w:p>
+      <w:pPr>
+        <w:pStyle w:val="Kop3"/>
+      </w:pPr>
+      <w:r>
+        <w:t>Visualisatie</w:t>
+      </w:r>
+    </w:p>
+    <w:p>
+      <w:r>
+        <w:t>De laatste stap in het proces is visualisatie. In deze stap kom</w:t>
+      </w:r>
+      <w:r>
+        <w:t>en de antwoorden op de business vragen tevoorschijn. Deze stap laat de kracht van business intelligence goed zien. Voor de visualisatie software is gekozen voor Power BI van Microsoft. Deze software sluit goed aan bij de andere gekozen software pakketten en is gratis te gebruiken. Dit maakt het zeer geschikt voor een prototype.</w:t>
+      </w:r>
+      <w:r>
+        <w:t xml:space="preserve"> Hieronder een voorbeeld van een dashboard gemaakt in </w:t>
+      </w:r>
+      <w:proofErr w:type="spellStart"/>
+      <w:r>
+        <w:t>PowerBI</w:t>
+      </w:r>
+      <w:proofErr w:type="spellEnd"/>
+      <w:r>
+        <w:t>.</w:t>
+      </w:r>
+    </w:p>
+    <w:p>
+      <w:r>
+        <w:rPr>
+          <w:noProof/>
+        </w:rPr>
+        <w:drawing>
+          <wp:inline distT="0" distB="0" distL="0" distR="0" wp14:anchorId="02C1FA3F" wp14:editId="46D7F53B">
+            <wp:extent cx="5943600" cy="3832860"/>
+            <wp:effectExtent l="0" t="0" r="0" b="0"/>
+            <wp:docPr id="13" name="Afbeelding 13"/>
+            <wp:cNvGraphicFramePr>
+              <a:graphicFrameLocks xmlns:a="http://schemas.openxmlformats.org/drawingml/2006/main" noChangeAspect="1"/>
+            </wp:cNvGraphicFramePr>
+            <a:graphic xmlns:a="http://schemas.openxmlformats.org/drawingml/2006/main">
+              <a:graphicData uri="http://schemas.openxmlformats.org/drawingml/2006/picture">
+                <pic:pic xmlns:pic="http://schemas.openxmlformats.org/drawingml/2006/picture">
+                  <pic:nvPicPr>
+                    <pic:cNvPr id="1" name=""/>
+                    <pic:cNvPicPr/>
+                  </pic:nvPicPr>
+                  <pic:blipFill>
+                    <a:blip r:embed="rId18"/>
+                    <a:stretch>
+                      <a:fillRect/>
+                    </a:stretch>
+                  </pic:blipFill>
+                  <pic:spPr>
+                    <a:xfrm>
+                      <a:off x="0" y="0"/>
+                      <a:ext cx="5943600" cy="3832860"/>
+                    </a:xfrm>
+                    <a:prstGeom prst="rect">
+                      <a:avLst/>
+                    </a:prstGeom>
+                  </pic:spPr>
+                </pic:pic>
+              </a:graphicData>
+            </a:graphic>
+          </wp:inline>
+        </w:drawing>
+      </w:r>
+    </w:p>
+    <w:p>
+      <w:r>
         <w:br w:type="page"/>
       </w:r>
-    </w:p>
-    <w:bookmarkStart w:id="2" w:name="_Toc55242564" w:displacedByCustomXml="next"/>
-    <w:sdt>
-      <w:sdtPr>
+      <w:r>
+        <w:lastRenderedPageBreak/>
+        <w:t>De dashboard zijn interactief. Door te klikken op de bikes categorie wordt boven weergegeven wat het deel aan verkochte fietsen is per winkel.</w:t>
+      </w:r>
+    </w:p>
+    <w:p>
+      <w:r>
         <w:rPr>
-          <w:rFonts w:asciiTheme="minorHAnsi" w:eastAsiaTheme="minorHAnsi" w:hAnsiTheme="minorHAnsi" w:cstheme="minorBidi"/>
-          <w:color w:val="auto"/>
-          <w:sz w:val="22"/>
-          <w:szCs w:val="22"/>
+          <w:noProof/>
         </w:rPr>
-        <w:id w:val="-1712265225"/>
-        <w:docPartObj>
-          <w:docPartGallery w:val="Bibliographies"/>
-          <w:docPartUnique/>
-        </w:docPartObj>
-      </w:sdtPr>
-      <w:sdtEndPr/>
-      <w:sdtContent>
-        <w:p>
-          <w:pPr>
-            <w:pStyle w:val="Kop1"/>
-            <w:rPr>
-              <w:lang w:val="en-US"/>
-            </w:rPr>
-          </w:pPr>
-          <w:proofErr w:type="spellStart"/>
-          <w:r>
-            <w:rPr>
-              <w:lang w:val="en-US"/>
-            </w:rPr>
-            <w:t>Verwijzingen</w:t>
-          </w:r>
-          <w:bookmarkEnd w:id="2"/>
-          <w:proofErr w:type="spellEnd"/>
-        </w:p>
-        <w:sdt>
-          <w:sdtPr>
-            <w:id w:val="-573587230"/>
-            <w:bibliography/>
-          </w:sdtPr>
-          <w:sdtEndPr/>
-          <w:sdtContent>
-            <w:p>
-              <w:pPr>
-                <w:pStyle w:val="Bibliografie"/>
-                <w:ind w:left="720" w:hanging="720"/>
-                <w:rPr>
-                  <w:sz w:val="24"/>
-                  <w:szCs w:val="24"/>
-                </w:rPr>
-              </w:pPr>
-              <w:r>
-                <w:fldChar w:fldCharType="begin"/>
-              </w:r>
-              <w:r>
-                <w:rPr>
-                  <w:lang w:val="en-US"/>
-                </w:rPr>
-                <w:instrText>BIBLIOGRAPHY</w:instrText>
-              </w:r>
-              <w:r>
-                <w:fldChar w:fldCharType="separate"/>
-              </w:r>
-              <w:r>
-                <w:rPr>
-                  <w:lang w:val="en-US"/>
-                </w:rPr>
-                <w:t xml:space="preserve">Fontys University of Applied Sciences. (2020, 10 29). </w:t>
-              </w:r>
-              <w:r>
-                <w:rPr>
-                  <w:i/>
-                  <w:iCs/>
-                  <w:lang w:val="en-US"/>
-                </w:rPr>
-                <w:t>Data Warehouse (DW) and Business Intelligence (BI) - what is it?</w:t>
-              </w:r>
-              <w:r>
-                <w:rPr>
-                  <w:lang w:val="en-US"/>
-                </w:rPr>
-                <w:t xml:space="preserve"> </w:t>
-              </w:r>
-              <w:r>
-                <w:t>Opgehaald van fhict.infrastructure.com: https://fhict.instructure.com/courses/10205/pages/data-warehouse-dw-and-business-intelligence-bi-what-is-it?module_item_id=531842</w:t>
-              </w:r>
-            </w:p>
-            <w:p>
-              <w:pPr>
-                <w:pStyle w:val="Bibliografie"/>
-                <w:ind w:left="720" w:hanging="720"/>
-              </w:pPr>
-              <w:r>
-                <w:rPr>
-                  <w:lang w:val="en-US"/>
-                </w:rPr>
-                <w:t xml:space="preserve">Fontys University of Applied Sciences. </w:t>
-              </w:r>
-              <w:r>
-                <w:t xml:space="preserve">(2020, 10 29). </w:t>
-              </w:r>
-              <w:r>
-                <w:rPr>
-                  <w:i/>
-                  <w:iCs/>
-                </w:rPr>
-                <w:t>Data Warehousing - Schemas</w:t>
-              </w:r>
-              <w:r>
-                <w:t>. Opgehaald van fhict.instructure.com: https://fhict.instructure.com/courses/10205/pages/data-warehousing-schemas?module_item_id=531846</w:t>
-              </w:r>
-            </w:p>
-            <w:p>
-              <w:pPr>
-                <w:pStyle w:val="Bibliografie"/>
-                <w:ind w:left="720" w:hanging="720"/>
-              </w:pPr>
-              <w:r>
-                <w:rPr>
-                  <w:lang w:val="en-US"/>
-                </w:rPr>
-                <w:t xml:space="preserve">Fontys University of Applied Sciences. </w:t>
-              </w:r>
-              <w:r>
-                <w:t xml:space="preserve">(2020, 10 29). </w:t>
-              </w:r>
-              <w:r>
-                <w:rPr>
-                  <w:i/>
-                  <w:iCs/>
-                </w:rPr>
-                <w:t>Data Warehousing - Terminologies</w:t>
-              </w:r>
-              <w:r>
-                <w:t>. Opgehaald van fhict.infrastructure.com: https://fhict.instructure.com/courses/10205/pages/data-warehousing-terminologies?module_item_id=531844</w:t>
-              </w:r>
-            </w:p>
-            <w:p>
-              <w:pPr>
-                <w:pStyle w:val="Bibliografie"/>
-                <w:ind w:left="720" w:hanging="720"/>
-              </w:pPr>
-              <w:r>
-                <w:rPr>
-                  <w:lang w:val="en-US"/>
-                </w:rPr>
-                <w:t xml:space="preserve">Stichdata. (2020, 10 29). </w:t>
-              </w:r>
-              <w:r>
-                <w:rPr>
-                  <w:i/>
-                  <w:iCs/>
-                  <w:lang w:val="en-US"/>
-                </w:rPr>
-                <w:t>OLTP and OLAP: a practical comparison</w:t>
-              </w:r>
-              <w:r>
-                <w:rPr>
-                  <w:lang w:val="en-US"/>
-                </w:rPr>
-                <w:t xml:space="preserve">. </w:t>
-              </w:r>
-              <w:r>
-                <w:t>Opgehaald van stichdata.com: https://www.stitchdata.com/resources/oltp-vs-olap/</w:t>
-              </w:r>
-            </w:p>
-            <w:p>
-              <w:pPr>
-                <w:pStyle w:val="Bibliografie"/>
-                <w:ind w:left="720" w:hanging="720"/>
-                <w:rPr>
-                  <w:lang w:val="en-US"/>
-                </w:rPr>
-              </w:pPr>
-              <w:r>
-                <w:rPr>
-                  <w:lang w:val="en-US"/>
-                </w:rPr>
-                <w:t xml:space="preserve">Wikipedia. (2020, 10 29). </w:t>
-              </w:r>
-              <w:r>
-                <w:rPr>
-                  <w:i/>
-                  <w:iCs/>
-                  <w:lang w:val="en-US"/>
-                </w:rPr>
-                <w:t>Aggregate (data warehouse)</w:t>
-              </w:r>
-              <w:r>
-                <w:rPr>
-                  <w:lang w:val="en-US"/>
-                </w:rPr>
-                <w:t>. Opgehaald van wikipedia.com: https://en.wikipedia.org/wiki/Aggregate_(data_warehouse)</w:t>
-              </w:r>
-            </w:p>
-            <w:p>
-              <w:pPr>
-                <w:pStyle w:val="Bibliografie"/>
-                <w:ind w:left="720" w:hanging="720"/>
-              </w:pPr>
-              <w:r>
-                <w:rPr>
-                  <w:lang w:val="en-US"/>
-                </w:rPr>
-                <w:t xml:space="preserve">Wikipedia. (2020, 10 29). </w:t>
-              </w:r>
-              <w:r>
-                <w:rPr>
-                  <w:i/>
-                  <w:iCs/>
-                  <w:lang w:val="en-US"/>
-                </w:rPr>
-                <w:t>Business intelligence</w:t>
-              </w:r>
-              <w:r>
-                <w:rPr>
-                  <w:lang w:val="en-US"/>
-                </w:rPr>
-                <w:t xml:space="preserve">. </w:t>
-              </w:r>
-              <w:r>
-                <w:t>Opgehaald van wikipedia.com: https://en.wikipedia.org/wiki/Business_intelligence</w:t>
-              </w:r>
-            </w:p>
-            <w:p>
-              <w:pPr>
-                <w:pStyle w:val="Bibliografie"/>
-                <w:ind w:left="720" w:hanging="720"/>
-              </w:pPr>
-              <w:r>
-                <w:t xml:space="preserve">Wikipedia. (2020, 10 3). </w:t>
-              </w:r>
-              <w:r>
-                <w:rPr>
-                  <w:i/>
-                  <w:iCs/>
-                </w:rPr>
-                <w:t>Data warehouse</w:t>
-              </w:r>
-              <w:r>
-                <w:t>. Opgehaald van Wikipedia.com: https://en.wikipedia.org/wiki/Data_warehouse</w:t>
-              </w:r>
-            </w:p>
-            <w:p>
-              <w:pPr>
-                <w:pStyle w:val="Bibliografie"/>
-                <w:ind w:left="720" w:hanging="720"/>
-              </w:pPr>
-              <w:r>
-                <w:t xml:space="preserve">Wikipedia. (2020, 10 29). </w:t>
-              </w:r>
-              <w:r>
-                <w:rPr>
-                  <w:i/>
-                  <w:iCs/>
-                </w:rPr>
-                <w:t>Granularity</w:t>
-              </w:r>
-              <w:r>
-                <w:t>. Opgehaald van wikipedia.com: https://en.wikipedia.org/wiki/Granularity</w:t>
-              </w:r>
-            </w:p>
-            <w:p>
-              <w:pPr>
-                <w:pStyle w:val="Bibliografie"/>
-                <w:ind w:left="720" w:hanging="720"/>
-              </w:pPr>
-              <w:r>
-                <w:t xml:space="preserve">Wikipedia. (2020, 10 29). </w:t>
-              </w:r>
-              <w:r>
-                <w:rPr>
-                  <w:i/>
-                  <w:iCs/>
-                </w:rPr>
-                <w:t>Metadata</w:t>
-              </w:r>
-              <w:r>
-                <w:t>. Opgehaald van Wikipedia.com: https://en.wikipedia.org/wiki/Metadata</w:t>
-              </w:r>
-            </w:p>
-            <w:p>
-              <w:r>
-                <w:rPr>
-                  <w:b/>
-                  <w:bCs/>
-                </w:rPr>
-                <w:fldChar w:fldCharType="end"/>
-              </w:r>
-            </w:p>
-          </w:sdtContent>
-        </w:sdt>
-      </w:sdtContent>
-    </w:sdt>
-    <w:p/>
+        <w:drawing>
+          <wp:inline distT="0" distB="0" distL="0" distR="0" wp14:anchorId="30A0149A" wp14:editId="14EFD75F">
+            <wp:extent cx="2659075" cy="5318150"/>
+            <wp:effectExtent l="0" t="0" r="8255" b="0"/>
+            <wp:docPr id="14" name="Afbeelding 14"/>
+            <wp:cNvGraphicFramePr>
+              <a:graphicFrameLocks xmlns:a="http://schemas.openxmlformats.org/drawingml/2006/main" noChangeAspect="1"/>
+            </wp:cNvGraphicFramePr>
+            <a:graphic xmlns:a="http://schemas.openxmlformats.org/drawingml/2006/main">
+              <a:graphicData uri="http://schemas.openxmlformats.org/drawingml/2006/picture">
+                <pic:pic xmlns:pic="http://schemas.openxmlformats.org/drawingml/2006/picture">
+                  <pic:nvPicPr>
+                    <pic:cNvPr id="1" name=""/>
+                    <pic:cNvPicPr/>
+                  </pic:nvPicPr>
+                  <pic:blipFill>
+                    <a:blip r:embed="rId19"/>
+                    <a:stretch>
+                      <a:fillRect/>
+                    </a:stretch>
+                  </pic:blipFill>
+                  <pic:spPr>
+                    <a:xfrm>
+                      <a:off x="0" y="0"/>
+                      <a:ext cx="2664721" cy="5329441"/>
+                    </a:xfrm>
+                    <a:prstGeom prst="rect">
+                      <a:avLst/>
+                    </a:prstGeom>
+                  </pic:spPr>
+                </pic:pic>
+              </a:graphicData>
+            </a:graphic>
+          </wp:inline>
+        </w:drawing>
+      </w:r>
+    </w:p>
+    <w:p>
+      <w:r>
+        <w:br w:type="page"/>
+      </w:r>
+    </w:p>
+    <w:p>
+      <w:r>
+        <w:lastRenderedPageBreak/>
+        <w:t>Er kunnen zeer veel verschillende dashboards worden gemaakt. Hieronder is een dashboard te zien met een landkaart welke aangeeft wat de totaal aantal verkochte producten zijn per regio.</w:t>
+      </w:r>
+    </w:p>
+    <w:p>
+      <w:r>
+        <w:rPr>
+          <w:noProof/>
+        </w:rPr>
+        <w:drawing>
+          <wp:inline distT="0" distB="0" distL="0" distR="0" wp14:anchorId="5A5F191B" wp14:editId="4868D6F8">
+            <wp:extent cx="5943600" cy="3108325"/>
+            <wp:effectExtent l="0" t="0" r="0" b="0"/>
+            <wp:docPr id="15" name="Afbeelding 15"/>
+            <wp:cNvGraphicFramePr>
+              <a:graphicFrameLocks xmlns:a="http://schemas.openxmlformats.org/drawingml/2006/main" noChangeAspect="1"/>
+            </wp:cNvGraphicFramePr>
+            <a:graphic xmlns:a="http://schemas.openxmlformats.org/drawingml/2006/main">
+              <a:graphicData uri="http://schemas.openxmlformats.org/drawingml/2006/picture">
+                <pic:pic xmlns:pic="http://schemas.openxmlformats.org/drawingml/2006/picture">
+                  <pic:nvPicPr>
+                    <pic:cNvPr id="1" name=""/>
+                    <pic:cNvPicPr/>
+                  </pic:nvPicPr>
+                  <pic:blipFill>
+                    <a:blip r:embed="rId20"/>
+                    <a:stretch>
+                      <a:fillRect/>
+                    </a:stretch>
+                  </pic:blipFill>
+                  <pic:spPr>
+                    <a:xfrm>
+                      <a:off x="0" y="0"/>
+                      <a:ext cx="5943600" cy="3108325"/>
+                    </a:xfrm>
+                    <a:prstGeom prst="rect">
+                      <a:avLst/>
+                    </a:prstGeom>
+                  </pic:spPr>
+                </pic:pic>
+              </a:graphicData>
+            </a:graphic>
+          </wp:inline>
+        </w:drawing>
+      </w:r>
+    </w:p>
+    <w:p>
+      <w:r>
+        <w:t>We hebben in het prototype een aantal dashboard opgenomen die inzicht bieden in de mogelijkheden die de visualisatie software biedt.</w:t>
+      </w:r>
+    </w:p>
     <w:sectPr>
-      <w:headerReference w:type="default" r:id="rId15"/>
-      <w:footerReference w:type="default" r:id="rId16"/>
+      <w:headerReference w:type="default" r:id="rId21"/>
+      <w:footerReference w:type="default" r:id="rId22"/>
       <w:pgSz w:w="12240" w:h="15840"/>
       <w:pgMar w:top="1440" w:right="1440" w:bottom="1440" w:left="1440" w:header="720" w:footer="720" w:gutter="0"/>
       <w:pgNumType w:start="0"/>
@@ -4386,7 +4375,7 @@
           <w:docPart w:val="AF77236BA5AE4B2F8B516F488A300065"/>
         </w:placeholder>
         <w:dataBinding w:prefixMappings="xmlns:ns0='http://schemas.microsoft.com/office/2006/coverPageProps'" w:xpath="/ns0:CoverPageProperties[1]/ns0:PublishDate[1]" w:storeItemID="{55AF091B-3C7A-41E3-B477-F2FDAA23CFDA}"/>
-        <w:date w:fullDate="2020-11-02T00:00:00Z">
+        <w:date w:fullDate="2020-11-23T00:00:00Z">
           <w:dateFormat w:val="d MMMM yyyy"/>
           <w:lid w:val="nl-NL"/>
           <w:storeMappedDataAs w:val="dateTime"/>
@@ -4403,7 +4392,17 @@
             <w:szCs w:val="24"/>
             <w:lang w:val="en-US"/>
           </w:rPr>
-          <w:t xml:space="preserve">2 </w:t>
+          <w:t>23</w:t>
+        </w:r>
+        <w:r>
+          <w:rPr>
+            <w:rFonts w:asciiTheme="majorHAnsi" w:eastAsiaTheme="majorEastAsia" w:hAnsiTheme="majorHAnsi" w:cstheme="majorBidi"/>
+            <w:color w:val="4472C4" w:themeColor="accent1"/>
+            <w:sz w:val="24"/>
+            <w:szCs w:val="24"/>
+            <w:lang w:val="en-US"/>
+          </w:rPr>
+          <w:t xml:space="preserve"> </w:t>
         </w:r>
         <w:proofErr w:type="spellStart"/>
         <w:r>
@@ -5653,10 +5652,10 @@
     <w:rsid w:val="00014187"/>
     <w:rsid w:val="00164E86"/>
     <w:rsid w:val="0037738F"/>
-    <w:rsid w:val="004009EC"/>
     <w:rsid w:val="00903834"/>
     <w:rsid w:val="00D801FE"/>
     <w:rsid w:val="00E5471C"/>
+    <w:rsid w:val="00E838CF"/>
   </w:rsids>
   <m:mathPr>
     <m:mathFont m:val="Cambria Math"/>

</xml_diff>

<commit_message>
added prototype document final draft
</commit_message>
<xml_diff>
--- a/Prototype Data Warehouse en Business Intelligence.docx
+++ b/Prototype Data Warehouse en Business Intelligence.docx
@@ -882,7 +882,7 @@
       <w:pPr>
         <w:pStyle w:val="Kop1"/>
       </w:pPr>
-      <w:bookmarkStart w:id="0" w:name="_Toc55242541"/>
+      <w:bookmarkStart w:id="0" w:name="_Toc57284167"/>
       <w:r>
         <w:lastRenderedPageBreak/>
         <w:t>Versiebeheer</w:t>
@@ -1010,25 +1010,46 @@
           <w:tcPr>
             <w:tcW w:w="846" w:type="dxa"/>
           </w:tcPr>
-          <w:p/>
+          <w:p>
+            <w:r>
+              <w:t>0.2</w:t>
+            </w:r>
+          </w:p>
         </w:tc>
         <w:tc>
           <w:tcPr>
             <w:tcW w:w="1701" w:type="dxa"/>
           </w:tcPr>
-          <w:p/>
+          <w:p>
+            <w:r>
+              <w:t xml:space="preserve">A. van Dalen </w:t>
+            </w:r>
+          </w:p>
+          <w:p>
+            <w:r>
+              <w:t>S.A. Twardowski</w:t>
+            </w:r>
+          </w:p>
         </w:tc>
         <w:tc>
           <w:tcPr>
             <w:tcW w:w="1417" w:type="dxa"/>
           </w:tcPr>
-          <w:p/>
+          <w:p>
+            <w:r>
+              <w:t>26-11-2020</w:t>
+            </w:r>
+          </w:p>
         </w:tc>
         <w:tc>
           <w:tcPr>
             <w:tcW w:w="5386" w:type="dxa"/>
           </w:tcPr>
-          <w:p/>
+          <w:p>
+            <w:r>
+              <w:t>Final draft</w:t>
+            </w:r>
+          </w:p>
         </w:tc>
       </w:tr>
     </w:tbl>
@@ -1088,7 +1109,7 @@
           <w:r>
             <w:fldChar w:fldCharType="separate"/>
           </w:r>
-          <w:hyperlink w:anchor="_Toc55242541" w:history="1">
+          <w:hyperlink w:anchor="_Toc57284167" w:history="1">
             <w:r>
               <w:rPr>
                 <w:rStyle w:val="Hyperlink"/>
@@ -1115,7 +1136,7 @@
                 <w:noProof/>
                 <w:webHidden/>
               </w:rPr>
-              <w:instrText xml:space="preserve"> PAGEREF _Toc55242541 \h </w:instrText>
+              <w:instrText xml:space="preserve"> PAGEREF _Toc57284167 \h </w:instrText>
             </w:r>
             <w:r>
               <w:rPr>
@@ -1158,7 +1179,7 @@
               <w:lang w:eastAsia="nl-NL"/>
             </w:rPr>
           </w:pPr>
-          <w:hyperlink w:anchor="_Toc55242542" w:history="1">
+          <w:hyperlink w:anchor="_Toc57284168" w:history="1">
             <w:r>
               <w:rPr>
                 <w:rStyle w:val="Hyperlink"/>
@@ -1185,7 +1206,7 @@
                 <w:noProof/>
                 <w:webHidden/>
               </w:rPr>
-              <w:instrText xml:space="preserve"> PAGEREF _Toc55242542 \h </w:instrText>
+              <w:instrText xml:space="preserve"> PAGEREF _Toc57284168 \h </w:instrText>
             </w:r>
             <w:r>
               <w:rPr>
@@ -1206,216 +1227,6 @@
                 <w:webHidden/>
               </w:rPr>
               <w:t>3</w:t>
-            </w:r>
-            <w:r>
-              <w:rPr>
-                <w:noProof/>
-                <w:webHidden/>
-              </w:rPr>
-              <w:fldChar w:fldCharType="end"/>
-            </w:r>
-          </w:hyperlink>
-        </w:p>
-        <w:p>
-          <w:pPr>
-            <w:pStyle w:val="Inhopg1"/>
-            <w:tabs>
-              <w:tab w:val="right" w:leader="dot" w:pos="9350"/>
-            </w:tabs>
-            <w:rPr>
-              <w:rFonts w:eastAsiaTheme="minorEastAsia"/>
-              <w:noProof/>
-              <w:lang w:eastAsia="nl-NL"/>
-            </w:rPr>
-          </w:pPr>
-          <w:hyperlink w:anchor="_Toc55242543" w:history="1">
-            <w:r>
-              <w:rPr>
-                <w:rStyle w:val="Hyperlink"/>
-                <w:noProof/>
-              </w:rPr>
-              <w:t>Data warehouse: definitie</w:t>
-            </w:r>
-            <w:r>
-              <w:rPr>
-                <w:noProof/>
-                <w:webHidden/>
-              </w:rPr>
-              <w:tab/>
-            </w:r>
-            <w:r>
-              <w:rPr>
-                <w:noProof/>
-                <w:webHidden/>
-              </w:rPr>
-              <w:fldChar w:fldCharType="begin"/>
-            </w:r>
-            <w:r>
-              <w:rPr>
-                <w:noProof/>
-                <w:webHidden/>
-              </w:rPr>
-              <w:instrText xml:space="preserve"> PAGEREF _Toc55242543 \h </w:instrText>
-            </w:r>
-            <w:r>
-              <w:rPr>
-                <w:noProof/>
-                <w:webHidden/>
-              </w:rPr>
-            </w:r>
-            <w:r>
-              <w:rPr>
-                <w:noProof/>
-                <w:webHidden/>
-              </w:rPr>
-              <w:fldChar w:fldCharType="separate"/>
-            </w:r>
-            <w:r>
-              <w:rPr>
-                <w:noProof/>
-                <w:webHidden/>
-              </w:rPr>
-              <w:t>4</w:t>
-            </w:r>
-            <w:r>
-              <w:rPr>
-                <w:noProof/>
-                <w:webHidden/>
-              </w:rPr>
-              <w:fldChar w:fldCharType="end"/>
-            </w:r>
-          </w:hyperlink>
-        </w:p>
-        <w:p>
-          <w:pPr>
-            <w:pStyle w:val="Inhopg1"/>
-            <w:tabs>
-              <w:tab w:val="right" w:leader="dot" w:pos="9350"/>
-            </w:tabs>
-            <w:rPr>
-              <w:rFonts w:eastAsiaTheme="minorEastAsia"/>
-              <w:noProof/>
-              <w:lang w:eastAsia="nl-NL"/>
-            </w:rPr>
-          </w:pPr>
-          <w:hyperlink w:anchor="_Toc55242544" w:history="1">
-            <w:r>
-              <w:rPr>
-                <w:rStyle w:val="Hyperlink"/>
-                <w:noProof/>
-              </w:rPr>
-              <w:t>Karakteristieken</w:t>
-            </w:r>
-            <w:r>
-              <w:rPr>
-                <w:noProof/>
-                <w:webHidden/>
-              </w:rPr>
-              <w:tab/>
-            </w:r>
-            <w:r>
-              <w:rPr>
-                <w:noProof/>
-                <w:webHidden/>
-              </w:rPr>
-              <w:fldChar w:fldCharType="begin"/>
-            </w:r>
-            <w:r>
-              <w:rPr>
-                <w:noProof/>
-                <w:webHidden/>
-              </w:rPr>
-              <w:instrText xml:space="preserve"> PAGEREF _Toc55242544 \h </w:instrText>
-            </w:r>
-            <w:r>
-              <w:rPr>
-                <w:noProof/>
-                <w:webHidden/>
-              </w:rPr>
-            </w:r>
-            <w:r>
-              <w:rPr>
-                <w:noProof/>
-                <w:webHidden/>
-              </w:rPr>
-              <w:fldChar w:fldCharType="separate"/>
-            </w:r>
-            <w:r>
-              <w:rPr>
-                <w:noProof/>
-                <w:webHidden/>
-              </w:rPr>
-              <w:t>4</w:t>
-            </w:r>
-            <w:r>
-              <w:rPr>
-                <w:noProof/>
-                <w:webHidden/>
-              </w:rPr>
-              <w:fldChar w:fldCharType="end"/>
-            </w:r>
-          </w:hyperlink>
-        </w:p>
-        <w:p>
-          <w:pPr>
-            <w:pStyle w:val="Inhopg1"/>
-            <w:tabs>
-              <w:tab w:val="right" w:leader="dot" w:pos="9350"/>
-            </w:tabs>
-            <w:rPr>
-              <w:rFonts w:eastAsiaTheme="minorEastAsia"/>
-              <w:noProof/>
-              <w:lang w:eastAsia="nl-NL"/>
-            </w:rPr>
-          </w:pPr>
-          <w:hyperlink w:anchor="_Toc55242545" w:history="1">
-            <w:r>
-              <w:rPr>
-                <w:rStyle w:val="Hyperlink"/>
-                <w:noProof/>
-              </w:rPr>
-              <w:t>Terminologieën</w:t>
-            </w:r>
-            <w:r>
-              <w:rPr>
-                <w:noProof/>
-                <w:webHidden/>
-              </w:rPr>
-              <w:tab/>
-            </w:r>
-            <w:r>
-              <w:rPr>
-                <w:noProof/>
-                <w:webHidden/>
-              </w:rPr>
-              <w:fldChar w:fldCharType="begin"/>
-            </w:r>
-            <w:r>
-              <w:rPr>
-                <w:noProof/>
-                <w:webHidden/>
-              </w:rPr>
-              <w:instrText xml:space="preserve"> PAGEREF _Toc55242545 \h </w:instrText>
-            </w:r>
-            <w:r>
-              <w:rPr>
-                <w:noProof/>
-                <w:webHidden/>
-              </w:rPr>
-            </w:r>
-            <w:r>
-              <w:rPr>
-                <w:noProof/>
-                <w:webHidden/>
-              </w:rPr>
-              <w:fldChar w:fldCharType="separate"/>
-            </w:r>
-            <w:r>
-              <w:rPr>
-                <w:noProof/>
-                <w:webHidden/>
-              </w:rPr>
-              <w:t>5</w:t>
             </w:r>
             <w:r>
               <w:rPr>
@@ -1438,13 +1249,13 @@
               <w:lang w:eastAsia="nl-NL"/>
             </w:rPr>
           </w:pPr>
-          <w:hyperlink w:anchor="_Toc55242546" w:history="1">
+          <w:hyperlink w:anchor="_Toc57284169" w:history="1">
             <w:r>
               <w:rPr>
                 <w:rStyle w:val="Hyperlink"/>
                 <w:noProof/>
               </w:rPr>
-              <w:t>OLTP en OLAP</w:t>
+              <w:t>Brondata</w:t>
             </w:r>
             <w:r>
               <w:rPr>
@@ -1465,7 +1276,7 @@
                 <w:noProof/>
                 <w:webHidden/>
               </w:rPr>
-              <w:instrText xml:space="preserve"> PAGEREF _Toc55242546 \h </w:instrText>
+              <w:instrText xml:space="preserve"> PAGEREF _Toc57284169 \h </w:instrText>
             </w:r>
             <w:r>
               <w:rPr>
@@ -1485,7 +1296,7 @@
                 <w:noProof/>
                 <w:webHidden/>
               </w:rPr>
-              <w:t>5</w:t>
+              <w:t>4</w:t>
             </w:r>
             <w:r>
               <w:rPr>
@@ -1508,13 +1319,13 @@
               <w:lang w:eastAsia="nl-NL"/>
             </w:rPr>
           </w:pPr>
-          <w:hyperlink w:anchor="_Toc55242547" w:history="1">
+          <w:hyperlink w:anchor="_Toc57284170" w:history="1">
             <w:r>
               <w:rPr>
                 <w:rStyle w:val="Hyperlink"/>
                 <w:noProof/>
               </w:rPr>
-              <w:t>ETL</w:t>
+              <w:t>Business intelligence vragen</w:t>
             </w:r>
             <w:r>
               <w:rPr>
@@ -1535,7 +1346,7 @@
                 <w:noProof/>
                 <w:webHidden/>
               </w:rPr>
-              <w:instrText xml:space="preserve"> PAGEREF _Toc55242547 \h </w:instrText>
+              <w:instrText xml:space="preserve"> PAGEREF _Toc57284170 \h </w:instrText>
             </w:r>
             <w:r>
               <w:rPr>
@@ -1555,7 +1366,7 @@
                 <w:noProof/>
                 <w:webHidden/>
               </w:rPr>
-              <w:t>5</w:t>
+              <w:t>4</w:t>
             </w:r>
             <w:r>
               <w:rPr>
@@ -1578,13 +1389,13 @@
               <w:lang w:eastAsia="nl-NL"/>
             </w:rPr>
           </w:pPr>
-          <w:hyperlink w:anchor="_Toc55242548" w:history="1">
+          <w:hyperlink w:anchor="_Toc57284171" w:history="1">
             <w:r>
               <w:rPr>
                 <w:rStyle w:val="Hyperlink"/>
                 <w:noProof/>
               </w:rPr>
-              <w:t>Metadata</w:t>
+              <w:t>Modellen</w:t>
             </w:r>
             <w:r>
               <w:rPr>
@@ -1605,7 +1416,7 @@
                 <w:noProof/>
                 <w:webHidden/>
               </w:rPr>
-              <w:instrText xml:space="preserve"> PAGEREF _Toc55242548 \h </w:instrText>
+              <w:instrText xml:space="preserve"> PAGEREF _Toc57284171 \h </w:instrText>
             </w:r>
             <w:r>
               <w:rPr>
@@ -1648,13 +1459,13 @@
               <w:lang w:eastAsia="nl-NL"/>
             </w:rPr>
           </w:pPr>
-          <w:hyperlink w:anchor="_Toc55242549" w:history="1">
+          <w:hyperlink w:anchor="_Toc57284172" w:history="1">
             <w:r>
               <w:rPr>
                 <w:rStyle w:val="Hyperlink"/>
                 <w:noProof/>
               </w:rPr>
-              <w:t>Metadata repository</w:t>
+              <w:t>Proces</w:t>
             </w:r>
             <w:r>
               <w:rPr>
@@ -1675,7 +1486,7 @@
                 <w:noProof/>
                 <w:webHidden/>
               </w:rPr>
-              <w:instrText xml:space="preserve"> PAGEREF _Toc55242549 \h </w:instrText>
+              <w:instrText xml:space="preserve"> PAGEREF _Toc57284172 \h </w:instrText>
             </w:r>
             <w:r>
               <w:rPr>
@@ -1695,7 +1506,7 @@
                 <w:noProof/>
                 <w:webHidden/>
               </w:rPr>
-              <w:t>5</w:t>
+              <w:t>8</w:t>
             </w:r>
             <w:r>
               <w:rPr>
@@ -1718,13 +1529,13 @@
               <w:lang w:eastAsia="nl-NL"/>
             </w:rPr>
           </w:pPr>
-          <w:hyperlink w:anchor="_Toc55242550" w:history="1">
+          <w:hyperlink w:anchor="_Toc57284173" w:history="1">
             <w:r>
               <w:rPr>
                 <w:rStyle w:val="Hyperlink"/>
                 <w:noProof/>
               </w:rPr>
-              <w:t>Granularity</w:t>
+              <w:t>Software</w:t>
             </w:r>
             <w:r>
               <w:rPr>
@@ -1745,7 +1556,7 @@
                 <w:noProof/>
                 <w:webHidden/>
               </w:rPr>
-              <w:instrText xml:space="preserve"> PAGEREF _Toc55242550 \h </w:instrText>
+              <w:instrText xml:space="preserve"> PAGEREF _Toc57284173 \h </w:instrText>
             </w:r>
             <w:r>
               <w:rPr>
@@ -1765,7 +1576,7 @@
                 <w:noProof/>
                 <w:webHidden/>
               </w:rPr>
-              <w:t>6</w:t>
+              <w:t>8</w:t>
             </w:r>
             <w:r>
               <w:rPr>
@@ -1778,23 +1589,21 @@
         </w:p>
         <w:p>
           <w:pPr>
-            <w:pStyle w:val="Inhopg2"/>
+            <w:pStyle w:val="Inhopg3"/>
             <w:tabs>
               <w:tab w:val="right" w:leader="dot" w:pos="9350"/>
             </w:tabs>
             <w:rPr>
-              <w:rFonts w:eastAsiaTheme="minorEastAsia"/>
               <w:noProof/>
-              <w:lang w:eastAsia="nl-NL"/>
             </w:rPr>
           </w:pPr>
-          <w:hyperlink w:anchor="_Toc55242551" w:history="1">
+          <w:hyperlink w:anchor="_Toc57284174" w:history="1">
             <w:r>
               <w:rPr>
                 <w:rStyle w:val="Hyperlink"/>
                 <w:noProof/>
               </w:rPr>
-              <w:t>Aggregate</w:t>
+              <w:t>Database</w:t>
             </w:r>
             <w:r>
               <w:rPr>
@@ -1815,7 +1624,7 @@
                 <w:noProof/>
                 <w:webHidden/>
               </w:rPr>
-              <w:instrText xml:space="preserve"> PAGEREF _Toc55242551 \h </w:instrText>
+              <w:instrText xml:space="preserve"> PAGEREF _Toc57284174 \h </w:instrText>
             </w:r>
             <w:r>
               <w:rPr>
@@ -1835,7 +1644,7 @@
                 <w:noProof/>
                 <w:webHidden/>
               </w:rPr>
-              <w:t>6</w:t>
+              <w:t>8</w:t>
             </w:r>
             <w:r>
               <w:rPr>
@@ -1848,23 +1657,21 @@
         </w:p>
         <w:p>
           <w:pPr>
-            <w:pStyle w:val="Inhopg2"/>
+            <w:pStyle w:val="Inhopg3"/>
             <w:tabs>
               <w:tab w:val="right" w:leader="dot" w:pos="9350"/>
             </w:tabs>
             <w:rPr>
-              <w:rFonts w:eastAsiaTheme="minorEastAsia"/>
               <w:noProof/>
-              <w:lang w:eastAsia="nl-NL"/>
             </w:rPr>
           </w:pPr>
-          <w:hyperlink w:anchor="_Toc55242552" w:history="1">
+          <w:hyperlink w:anchor="_Toc57284175" w:history="1">
             <w:r>
               <w:rPr>
                 <w:rStyle w:val="Hyperlink"/>
                 <w:noProof/>
               </w:rPr>
-              <w:t>Data cube</w:t>
+              <w:t>ETL</w:t>
             </w:r>
             <w:r>
               <w:rPr>
@@ -1885,7 +1692,7 @@
                 <w:noProof/>
                 <w:webHidden/>
               </w:rPr>
-              <w:instrText xml:space="preserve"> PAGEREF _Toc55242552 \h </w:instrText>
+              <w:instrText xml:space="preserve"> PAGEREF _Toc57284175 \h </w:instrText>
             </w:r>
             <w:r>
               <w:rPr>
@@ -1905,7 +1712,7 @@
                 <w:noProof/>
                 <w:webHidden/>
               </w:rPr>
-              <w:t>6</w:t>
+              <w:t>10</w:t>
             </w:r>
             <w:r>
               <w:rPr>
@@ -1918,23 +1725,21 @@
         </w:p>
         <w:p>
           <w:pPr>
-            <w:pStyle w:val="Inhopg1"/>
+            <w:pStyle w:val="Inhopg3"/>
             <w:tabs>
               <w:tab w:val="right" w:leader="dot" w:pos="9350"/>
             </w:tabs>
             <w:rPr>
-              <w:rFonts w:eastAsiaTheme="minorEastAsia"/>
               <w:noProof/>
-              <w:lang w:eastAsia="nl-NL"/>
             </w:rPr>
           </w:pPr>
-          <w:hyperlink w:anchor="_Toc55242553" w:history="1">
+          <w:hyperlink w:anchor="_Toc57284176" w:history="1">
             <w:r>
               <w:rPr>
                 <w:rStyle w:val="Hyperlink"/>
                 <w:noProof/>
               </w:rPr>
-              <w:t>Data warehouse schema’s</w:t>
+              <w:t>Publicatie</w:t>
             </w:r>
             <w:r>
               <w:rPr>
@@ -1955,7 +1760,7 @@
                 <w:noProof/>
                 <w:webHidden/>
               </w:rPr>
-              <w:instrText xml:space="preserve"> PAGEREF _Toc55242553 \h </w:instrText>
+              <w:instrText xml:space="preserve"> PAGEREF _Toc57284176 \h </w:instrText>
             </w:r>
             <w:r>
               <w:rPr>
@@ -1975,7 +1780,7 @@
                 <w:noProof/>
                 <w:webHidden/>
               </w:rPr>
-              <w:t>7</w:t>
+              <w:t>12</w:t>
             </w:r>
             <w:r>
               <w:rPr>
@@ -1988,23 +1793,21 @@
         </w:p>
         <w:p>
           <w:pPr>
-            <w:pStyle w:val="Inhopg2"/>
+            <w:pStyle w:val="Inhopg3"/>
             <w:tabs>
               <w:tab w:val="right" w:leader="dot" w:pos="9350"/>
             </w:tabs>
             <w:rPr>
-              <w:rFonts w:eastAsiaTheme="minorEastAsia"/>
               <w:noProof/>
-              <w:lang w:eastAsia="nl-NL"/>
             </w:rPr>
           </w:pPr>
-          <w:hyperlink w:anchor="_Toc55242554" w:history="1">
+          <w:hyperlink w:anchor="_Toc57284177" w:history="1">
             <w:r>
               <w:rPr>
                 <w:rStyle w:val="Hyperlink"/>
                 <w:noProof/>
               </w:rPr>
-              <w:t>Star schema</w:t>
+              <w:t>Visualisatie</w:t>
             </w:r>
             <w:r>
               <w:rPr>
@@ -2025,7 +1828,7 @@
                 <w:noProof/>
                 <w:webHidden/>
               </w:rPr>
-              <w:instrText xml:space="preserve"> PAGEREF _Toc55242554 \h </w:instrText>
+              <w:instrText xml:space="preserve"> PAGEREF _Toc57284177 \h </w:instrText>
             </w:r>
             <w:r>
               <w:rPr>
@@ -2045,707 +1848,7 @@
                 <w:noProof/>
                 <w:webHidden/>
               </w:rPr>
-              <w:t>7</w:t>
-            </w:r>
-            <w:r>
-              <w:rPr>
-                <w:noProof/>
-                <w:webHidden/>
-              </w:rPr>
-              <w:fldChar w:fldCharType="end"/>
-            </w:r>
-          </w:hyperlink>
-        </w:p>
-        <w:p>
-          <w:pPr>
-            <w:pStyle w:val="Inhopg2"/>
-            <w:tabs>
-              <w:tab w:val="right" w:leader="dot" w:pos="9350"/>
-            </w:tabs>
-            <w:rPr>
-              <w:rFonts w:eastAsiaTheme="minorEastAsia"/>
-              <w:noProof/>
-              <w:lang w:eastAsia="nl-NL"/>
-            </w:rPr>
-          </w:pPr>
-          <w:hyperlink w:anchor="_Toc55242555" w:history="1">
-            <w:r>
-              <w:rPr>
-                <w:rStyle w:val="Hyperlink"/>
-                <w:noProof/>
-              </w:rPr>
-              <w:t>Snowflake schema</w:t>
-            </w:r>
-            <w:r>
-              <w:rPr>
-                <w:noProof/>
-                <w:webHidden/>
-              </w:rPr>
-              <w:tab/>
-            </w:r>
-            <w:r>
-              <w:rPr>
-                <w:noProof/>
-                <w:webHidden/>
-              </w:rPr>
-              <w:fldChar w:fldCharType="begin"/>
-            </w:r>
-            <w:r>
-              <w:rPr>
-                <w:noProof/>
-                <w:webHidden/>
-              </w:rPr>
-              <w:instrText xml:space="preserve"> PAGEREF _Toc55242555 \h </w:instrText>
-            </w:r>
-            <w:r>
-              <w:rPr>
-                <w:noProof/>
-                <w:webHidden/>
-              </w:rPr>
-            </w:r>
-            <w:r>
-              <w:rPr>
-                <w:noProof/>
-                <w:webHidden/>
-              </w:rPr>
-              <w:fldChar w:fldCharType="separate"/>
-            </w:r>
-            <w:r>
-              <w:rPr>
-                <w:noProof/>
-                <w:webHidden/>
-              </w:rPr>
-              <w:t>8</w:t>
-            </w:r>
-            <w:r>
-              <w:rPr>
-                <w:noProof/>
-                <w:webHidden/>
-              </w:rPr>
-              <w:fldChar w:fldCharType="end"/>
-            </w:r>
-          </w:hyperlink>
-        </w:p>
-        <w:p>
-          <w:pPr>
-            <w:pStyle w:val="Inhopg2"/>
-            <w:tabs>
-              <w:tab w:val="right" w:leader="dot" w:pos="9350"/>
-            </w:tabs>
-            <w:rPr>
-              <w:rFonts w:eastAsiaTheme="minorEastAsia"/>
-              <w:noProof/>
-              <w:lang w:eastAsia="nl-NL"/>
-            </w:rPr>
-          </w:pPr>
-          <w:hyperlink w:anchor="_Toc55242556" w:history="1">
-            <w:r>
-              <w:rPr>
-                <w:rStyle w:val="Hyperlink"/>
-                <w:noProof/>
-              </w:rPr>
-              <w:t>Fact constellation schema</w:t>
-            </w:r>
-            <w:r>
-              <w:rPr>
-                <w:noProof/>
-                <w:webHidden/>
-              </w:rPr>
-              <w:tab/>
-            </w:r>
-            <w:r>
-              <w:rPr>
-                <w:noProof/>
-                <w:webHidden/>
-              </w:rPr>
-              <w:fldChar w:fldCharType="begin"/>
-            </w:r>
-            <w:r>
-              <w:rPr>
-                <w:noProof/>
-                <w:webHidden/>
-              </w:rPr>
-              <w:instrText xml:space="preserve"> PAGEREF _Toc55242556 \h </w:instrText>
-            </w:r>
-            <w:r>
-              <w:rPr>
-                <w:noProof/>
-                <w:webHidden/>
-              </w:rPr>
-            </w:r>
-            <w:r>
-              <w:rPr>
-                <w:noProof/>
-                <w:webHidden/>
-              </w:rPr>
-              <w:fldChar w:fldCharType="separate"/>
-            </w:r>
-            <w:r>
-              <w:rPr>
-                <w:noProof/>
-                <w:webHidden/>
-              </w:rPr>
-              <w:t>8</w:t>
-            </w:r>
-            <w:r>
-              <w:rPr>
-                <w:noProof/>
-                <w:webHidden/>
-              </w:rPr>
-              <w:fldChar w:fldCharType="end"/>
-            </w:r>
-          </w:hyperlink>
-        </w:p>
-        <w:p>
-          <w:pPr>
-            <w:pStyle w:val="Inhopg1"/>
-            <w:tabs>
-              <w:tab w:val="right" w:leader="dot" w:pos="9350"/>
-            </w:tabs>
-            <w:rPr>
-              <w:rFonts w:eastAsiaTheme="minorEastAsia"/>
-              <w:noProof/>
-              <w:lang w:eastAsia="nl-NL"/>
-            </w:rPr>
-          </w:pPr>
-          <w:hyperlink w:anchor="_Toc55242557" w:history="1">
-            <w:r>
-              <w:rPr>
-                <w:rStyle w:val="Hyperlink"/>
-                <w:noProof/>
-              </w:rPr>
-              <w:t>Verschillen tussen een data warehouse en een operationele database</w:t>
-            </w:r>
-            <w:r>
-              <w:rPr>
-                <w:noProof/>
-                <w:webHidden/>
-              </w:rPr>
-              <w:tab/>
-            </w:r>
-            <w:r>
-              <w:rPr>
-                <w:noProof/>
-                <w:webHidden/>
-              </w:rPr>
-              <w:fldChar w:fldCharType="begin"/>
-            </w:r>
-            <w:r>
-              <w:rPr>
-                <w:noProof/>
-                <w:webHidden/>
-              </w:rPr>
-              <w:instrText xml:space="preserve"> PAGEREF _Toc55242557 \h </w:instrText>
-            </w:r>
-            <w:r>
-              <w:rPr>
-                <w:noProof/>
-                <w:webHidden/>
-              </w:rPr>
-            </w:r>
-            <w:r>
-              <w:rPr>
-                <w:noProof/>
-                <w:webHidden/>
-              </w:rPr>
-              <w:fldChar w:fldCharType="separate"/>
-            </w:r>
-            <w:r>
-              <w:rPr>
-                <w:noProof/>
-                <w:webHidden/>
-              </w:rPr>
-              <w:t>10</w:t>
-            </w:r>
-            <w:r>
-              <w:rPr>
-                <w:noProof/>
-                <w:webHidden/>
-              </w:rPr>
-              <w:fldChar w:fldCharType="end"/>
-            </w:r>
-          </w:hyperlink>
-        </w:p>
-        <w:p>
-          <w:pPr>
-            <w:pStyle w:val="Inhopg1"/>
-            <w:tabs>
-              <w:tab w:val="right" w:leader="dot" w:pos="9350"/>
-            </w:tabs>
-            <w:rPr>
-              <w:rFonts w:eastAsiaTheme="minorEastAsia"/>
-              <w:noProof/>
-              <w:lang w:eastAsia="nl-NL"/>
-            </w:rPr>
-          </w:pPr>
-          <w:hyperlink w:anchor="_Toc55242558" w:history="1">
-            <w:r>
-              <w:rPr>
-                <w:rStyle w:val="Hyperlink"/>
-                <w:noProof/>
-              </w:rPr>
-              <w:t>Business intelligence (Wikipedia, 2020)</w:t>
-            </w:r>
-            <w:r>
-              <w:rPr>
-                <w:noProof/>
-                <w:webHidden/>
-              </w:rPr>
-              <w:tab/>
-            </w:r>
-            <w:r>
-              <w:rPr>
-                <w:noProof/>
-                <w:webHidden/>
-              </w:rPr>
-              <w:fldChar w:fldCharType="begin"/>
-            </w:r>
-            <w:r>
-              <w:rPr>
-                <w:noProof/>
-                <w:webHidden/>
-              </w:rPr>
-              <w:instrText xml:space="preserve"> PAGEREF _Toc55242558 \h </w:instrText>
-            </w:r>
-            <w:r>
-              <w:rPr>
-                <w:noProof/>
-                <w:webHidden/>
-              </w:rPr>
-            </w:r>
-            <w:r>
-              <w:rPr>
-                <w:noProof/>
-                <w:webHidden/>
-              </w:rPr>
-              <w:fldChar w:fldCharType="separate"/>
-            </w:r>
-            <w:r>
-              <w:rPr>
-                <w:noProof/>
-                <w:webHidden/>
-              </w:rPr>
-              <w:t>10</w:t>
-            </w:r>
-            <w:r>
-              <w:rPr>
-                <w:noProof/>
-                <w:webHidden/>
-              </w:rPr>
-              <w:fldChar w:fldCharType="end"/>
-            </w:r>
-          </w:hyperlink>
-        </w:p>
-        <w:p>
-          <w:pPr>
-            <w:pStyle w:val="Inhopg2"/>
-            <w:tabs>
-              <w:tab w:val="right" w:leader="dot" w:pos="9350"/>
-            </w:tabs>
-            <w:rPr>
-              <w:rFonts w:eastAsiaTheme="minorEastAsia"/>
-              <w:noProof/>
-              <w:lang w:eastAsia="nl-NL"/>
-            </w:rPr>
-          </w:pPr>
-          <w:hyperlink w:anchor="_Toc55242559" w:history="1">
-            <w:r>
-              <w:rPr>
-                <w:rStyle w:val="Hyperlink"/>
-                <w:noProof/>
-              </w:rPr>
-              <w:t>Business intelligence proces</w:t>
-            </w:r>
-            <w:r>
-              <w:rPr>
-                <w:noProof/>
-                <w:webHidden/>
-              </w:rPr>
-              <w:tab/>
-            </w:r>
-            <w:r>
-              <w:rPr>
-                <w:noProof/>
-                <w:webHidden/>
-              </w:rPr>
-              <w:fldChar w:fldCharType="begin"/>
-            </w:r>
-            <w:r>
-              <w:rPr>
-                <w:noProof/>
-                <w:webHidden/>
-              </w:rPr>
-              <w:instrText xml:space="preserve"> PAGEREF _Toc55242559 \h </w:instrText>
-            </w:r>
-            <w:r>
-              <w:rPr>
-                <w:noProof/>
-                <w:webHidden/>
-              </w:rPr>
-            </w:r>
-            <w:r>
-              <w:rPr>
-                <w:noProof/>
-                <w:webHidden/>
-              </w:rPr>
-              <w:fldChar w:fldCharType="separate"/>
-            </w:r>
-            <w:r>
-              <w:rPr>
-                <w:noProof/>
-                <w:webHidden/>
-              </w:rPr>
-              <w:t>10</w:t>
-            </w:r>
-            <w:r>
-              <w:rPr>
-                <w:noProof/>
-                <w:webHidden/>
-              </w:rPr>
-              <w:fldChar w:fldCharType="end"/>
-            </w:r>
-          </w:hyperlink>
-        </w:p>
-        <w:p>
-          <w:pPr>
-            <w:pStyle w:val="Inhopg1"/>
-            <w:tabs>
-              <w:tab w:val="right" w:leader="dot" w:pos="9350"/>
-            </w:tabs>
-            <w:rPr>
-              <w:rFonts w:eastAsiaTheme="minorEastAsia"/>
-              <w:noProof/>
-              <w:lang w:eastAsia="nl-NL"/>
-            </w:rPr>
-          </w:pPr>
-          <w:hyperlink w:anchor="_Toc55242560" w:history="1">
-            <w:r>
-              <w:rPr>
-                <w:rStyle w:val="Hyperlink"/>
-                <w:noProof/>
-              </w:rPr>
-              <w:t>Software</w:t>
-            </w:r>
-            <w:r>
-              <w:rPr>
-                <w:noProof/>
-                <w:webHidden/>
-              </w:rPr>
-              <w:tab/>
-            </w:r>
-            <w:r>
-              <w:rPr>
-                <w:noProof/>
-                <w:webHidden/>
-              </w:rPr>
-              <w:fldChar w:fldCharType="begin"/>
-            </w:r>
-            <w:r>
-              <w:rPr>
-                <w:noProof/>
-                <w:webHidden/>
-              </w:rPr>
-              <w:instrText xml:space="preserve"> PAGEREF _Toc55242560 \h </w:instrText>
-            </w:r>
-            <w:r>
-              <w:rPr>
-                <w:noProof/>
-                <w:webHidden/>
-              </w:rPr>
-            </w:r>
-            <w:r>
-              <w:rPr>
-                <w:noProof/>
-                <w:webHidden/>
-              </w:rPr>
-              <w:fldChar w:fldCharType="separate"/>
-            </w:r>
-            <w:r>
-              <w:rPr>
-                <w:noProof/>
-                <w:webHidden/>
-              </w:rPr>
-              <w:t>11</w:t>
-            </w:r>
-            <w:r>
-              <w:rPr>
-                <w:noProof/>
-                <w:webHidden/>
-              </w:rPr>
-              <w:fldChar w:fldCharType="end"/>
-            </w:r>
-          </w:hyperlink>
-        </w:p>
-        <w:p>
-          <w:pPr>
-            <w:pStyle w:val="Inhopg2"/>
-            <w:tabs>
-              <w:tab w:val="right" w:leader="dot" w:pos="9350"/>
-            </w:tabs>
-            <w:rPr>
-              <w:rFonts w:eastAsiaTheme="minorEastAsia"/>
-              <w:noProof/>
-              <w:lang w:eastAsia="nl-NL"/>
-            </w:rPr>
-          </w:pPr>
-          <w:hyperlink w:anchor="_Toc55242561" w:history="1">
-            <w:r>
-              <w:rPr>
-                <w:rStyle w:val="Hyperlink"/>
-                <w:noProof/>
-              </w:rPr>
-              <w:t>Data warehouse software</w:t>
-            </w:r>
-            <w:r>
-              <w:rPr>
-                <w:noProof/>
-                <w:webHidden/>
-              </w:rPr>
-              <w:tab/>
-            </w:r>
-            <w:r>
-              <w:rPr>
-                <w:noProof/>
-                <w:webHidden/>
-              </w:rPr>
-              <w:fldChar w:fldCharType="begin"/>
-            </w:r>
-            <w:r>
-              <w:rPr>
-                <w:noProof/>
-                <w:webHidden/>
-              </w:rPr>
-              <w:instrText xml:space="preserve"> PAGEREF _Toc55242561 \h </w:instrText>
-            </w:r>
-            <w:r>
-              <w:rPr>
-                <w:noProof/>
-                <w:webHidden/>
-              </w:rPr>
-            </w:r>
-            <w:r>
-              <w:rPr>
-                <w:noProof/>
-                <w:webHidden/>
-              </w:rPr>
-              <w:fldChar w:fldCharType="separate"/>
-            </w:r>
-            <w:r>
-              <w:rPr>
-                <w:noProof/>
-                <w:webHidden/>
-              </w:rPr>
-              <w:t>11</w:t>
-            </w:r>
-            <w:r>
-              <w:rPr>
-                <w:noProof/>
-                <w:webHidden/>
-              </w:rPr>
-              <w:fldChar w:fldCharType="end"/>
-            </w:r>
-          </w:hyperlink>
-        </w:p>
-        <w:p>
-          <w:pPr>
-            <w:pStyle w:val="Inhopg2"/>
-            <w:tabs>
-              <w:tab w:val="right" w:leader="dot" w:pos="9350"/>
-            </w:tabs>
-            <w:rPr>
-              <w:rFonts w:eastAsiaTheme="minorEastAsia"/>
-              <w:noProof/>
-              <w:lang w:eastAsia="nl-NL"/>
-            </w:rPr>
-          </w:pPr>
-          <w:hyperlink w:anchor="_Toc55242562" w:history="1">
-            <w:r>
-              <w:rPr>
-                <w:rStyle w:val="Hyperlink"/>
-                <w:noProof/>
-              </w:rPr>
-              <w:t>ETL software</w:t>
-            </w:r>
-            <w:r>
-              <w:rPr>
-                <w:noProof/>
-                <w:webHidden/>
-              </w:rPr>
-              <w:tab/>
-            </w:r>
-            <w:r>
-              <w:rPr>
-                <w:noProof/>
-                <w:webHidden/>
-              </w:rPr>
-              <w:fldChar w:fldCharType="begin"/>
-            </w:r>
-            <w:r>
-              <w:rPr>
-                <w:noProof/>
-                <w:webHidden/>
-              </w:rPr>
-              <w:instrText xml:space="preserve"> PAGEREF _Toc55242562 \h </w:instrText>
-            </w:r>
-            <w:r>
-              <w:rPr>
-                <w:noProof/>
-                <w:webHidden/>
-              </w:rPr>
-            </w:r>
-            <w:r>
-              <w:rPr>
-                <w:noProof/>
-                <w:webHidden/>
-              </w:rPr>
-              <w:fldChar w:fldCharType="separate"/>
-            </w:r>
-            <w:r>
-              <w:rPr>
-                <w:noProof/>
-                <w:webHidden/>
-              </w:rPr>
-              <w:t>12</w:t>
-            </w:r>
-            <w:r>
-              <w:rPr>
-                <w:noProof/>
-                <w:webHidden/>
-              </w:rPr>
-              <w:fldChar w:fldCharType="end"/>
-            </w:r>
-          </w:hyperlink>
-        </w:p>
-        <w:p>
-          <w:pPr>
-            <w:pStyle w:val="Inhopg2"/>
-            <w:tabs>
-              <w:tab w:val="right" w:leader="dot" w:pos="9350"/>
-            </w:tabs>
-            <w:rPr>
-              <w:rFonts w:eastAsiaTheme="minorEastAsia"/>
-              <w:noProof/>
-              <w:lang w:eastAsia="nl-NL"/>
-            </w:rPr>
-          </w:pPr>
-          <w:hyperlink w:anchor="_Toc55242563" w:history="1">
-            <w:r>
-              <w:rPr>
-                <w:rStyle w:val="Hyperlink"/>
-                <w:noProof/>
-              </w:rPr>
-              <w:t>Datavisualisatie software</w:t>
-            </w:r>
-            <w:r>
-              <w:rPr>
-                <w:noProof/>
-                <w:webHidden/>
-              </w:rPr>
-              <w:tab/>
-            </w:r>
-            <w:r>
-              <w:rPr>
-                <w:noProof/>
-                <w:webHidden/>
-              </w:rPr>
-              <w:fldChar w:fldCharType="begin"/>
-            </w:r>
-            <w:r>
-              <w:rPr>
-                <w:noProof/>
-                <w:webHidden/>
-              </w:rPr>
-              <w:instrText xml:space="preserve"> PAGEREF _Toc55242563 \h </w:instrText>
-            </w:r>
-            <w:r>
-              <w:rPr>
-                <w:noProof/>
-                <w:webHidden/>
-              </w:rPr>
-            </w:r>
-            <w:r>
-              <w:rPr>
-                <w:noProof/>
-                <w:webHidden/>
-              </w:rPr>
-              <w:fldChar w:fldCharType="separate"/>
-            </w:r>
-            <w:r>
-              <w:rPr>
-                <w:noProof/>
-                <w:webHidden/>
-              </w:rPr>
-              <w:t>12</w:t>
-            </w:r>
-            <w:r>
-              <w:rPr>
-                <w:noProof/>
-                <w:webHidden/>
-              </w:rPr>
-              <w:fldChar w:fldCharType="end"/>
-            </w:r>
-          </w:hyperlink>
-        </w:p>
-        <w:p>
-          <w:pPr>
-            <w:pStyle w:val="Inhopg1"/>
-            <w:tabs>
-              <w:tab w:val="right" w:leader="dot" w:pos="9350"/>
-            </w:tabs>
-            <w:rPr>
-              <w:rFonts w:eastAsiaTheme="minorEastAsia"/>
-              <w:noProof/>
-              <w:lang w:eastAsia="nl-NL"/>
-            </w:rPr>
-          </w:pPr>
-          <w:hyperlink w:anchor="_Toc55242564" w:history="1">
-            <w:r>
-              <w:rPr>
-                <w:rStyle w:val="Hyperlink"/>
-                <w:noProof/>
-              </w:rPr>
-              <w:t>Verwijzingen</w:t>
-            </w:r>
-            <w:r>
-              <w:rPr>
-                <w:noProof/>
-                <w:webHidden/>
-              </w:rPr>
-              <w:tab/>
-            </w:r>
-            <w:r>
-              <w:rPr>
-                <w:noProof/>
-                <w:webHidden/>
-              </w:rPr>
-              <w:fldChar w:fldCharType="begin"/>
-            </w:r>
-            <w:r>
-              <w:rPr>
-                <w:noProof/>
-                <w:webHidden/>
-              </w:rPr>
-              <w:instrText xml:space="preserve"> PAGEREF _Toc55242564 \h </w:instrText>
-            </w:r>
-            <w:r>
-              <w:rPr>
-                <w:noProof/>
-                <w:webHidden/>
-              </w:rPr>
-            </w:r>
-            <w:r>
-              <w:rPr>
-                <w:noProof/>
-                <w:webHidden/>
-              </w:rPr>
-              <w:fldChar w:fldCharType="separate"/>
-            </w:r>
-            <w:r>
-              <w:rPr>
-                <w:noProof/>
-                <w:webHidden/>
-              </w:rPr>
-              <w:t>13</w:t>
+              <w:t>14</w:t>
             </w:r>
             <w:r>
               <w:rPr>
@@ -2776,7 +1879,7 @@
       <w:pPr>
         <w:pStyle w:val="Kop1"/>
       </w:pPr>
-      <w:bookmarkStart w:id="1" w:name="_Toc55242542"/>
+      <w:bookmarkStart w:id="1" w:name="_Toc57284168"/>
       <w:r>
         <w:lastRenderedPageBreak/>
         <w:t>Introductie</w:t>
@@ -2812,10 +1915,12 @@
       <w:pPr>
         <w:pStyle w:val="Kop2"/>
       </w:pPr>
+      <w:bookmarkStart w:id="2" w:name="_Toc57284169"/>
       <w:r>
         <w:lastRenderedPageBreak/>
         <w:t>Brondata</w:t>
       </w:r>
+      <w:bookmarkEnd w:id="2"/>
     </w:p>
     <w:p>
       <w:r>
@@ -2837,50 +1942,42 @@
         <w:t>e</w:t>
       </w:r>
       <w:r>
-        <w:t xml:space="preserve"> en business intelligence is het van belang om een realistische dataset te gebruiken die overeenkomt met een typisch bedrijf. De gekozen dataset voor dit prototype is de </w:t>
-      </w:r>
-      <w:proofErr w:type="spellStart"/>
-      <w:r>
-        <w:t>AdventureWorks</w:t>
-      </w:r>
-      <w:proofErr w:type="spellEnd"/>
-      <w:r>
-        <w:t xml:space="preserve"> dataset van Microsoft.</w:t>
-      </w:r>
-    </w:p>
-    <w:p>
-      <w:r>
-        <w:t xml:space="preserve">De </w:t>
-      </w:r>
-      <w:proofErr w:type="spellStart"/>
-      <w:r>
-        <w:t>AdventureWorks</w:t>
-      </w:r>
-      <w:proofErr w:type="spellEnd"/>
-      <w:r>
-        <w:t xml:space="preserve"> dataset is speciaal ontwikkeld voor leer- en prototype doeleinden en geeft een realistische voorstelling van een typische database welke binnen een bedrijf wordt gebruikt. De dataset bevat data over bijvoorbeeld personeel, winkels, klanten, producten, en orders. Tevens bevat de dataset data over verschillende jaren waardoor deze data goed is in te zetten voor een prototype van een datawarehouse.</w:t>
-      </w:r>
-    </w:p>
-    <w:p>
-      <w:r>
-        <w:t xml:space="preserve">De </w:t>
-      </w:r>
-      <w:proofErr w:type="spellStart"/>
-      <w:r>
-        <w:t>AdventureWorks</w:t>
-      </w:r>
-      <w:proofErr w:type="spellEnd"/>
-      <w:r>
-        <w:t xml:space="preserve"> dataset is in verschillende formaten te verkrijgen waaronder een operationele database en een datawarehouse. Voor het prototype maken wij gebruik van de operationele database als brondata. Deze data wordt met behulp van ETL tools getransformeerd en geïmporteerd in een nieuwe datawarehouse.</w:t>
+        <w:t xml:space="preserve"> en business intelligence is het van belang om een realistische dataset te gebruiken die overeenkomt met een typisch bedrijf. De gekozen dataset voor dit prototype is de AdventureWorks dataset van Microsoft.</w:t>
+      </w:r>
+    </w:p>
+    <w:p>
+      <w:r>
+        <w:t xml:space="preserve">De AdventureWorks dataset is speciaal ontwikkeld voor leer- en prototype doeleinden en geeft een realistische voorstelling van een typische database welke binnen een bedrijf wordt gebruikt. De dataset bevat data over bijvoorbeeld personeel, winkels, klanten, producten, en orders. </w:t>
+      </w:r>
+      <w:proofErr w:type="gramStart"/>
+      <w:r>
+        <w:t>Tevens</w:t>
+      </w:r>
+      <w:proofErr w:type="gramEnd"/>
+      <w:r>
+        <w:t xml:space="preserve"> bevat de dataset data over verschillende jaren waardoor deze data goed is in te zetten voor een prototype van een datawarehouse.</w:t>
+      </w:r>
+    </w:p>
+    <w:p>
+      <w:r>
+        <w:t xml:space="preserve">De AdventureWorks dataset is in verschillende formaten te verkrijgen waaronder een operationele database en een datawarehouse. Voor het prototype maken wij gebruik van de operationele database als brondata. Deze data wordt met behulp van </w:t>
+      </w:r>
+      <w:r>
+        <w:t>ETL-tools</w:t>
+      </w:r>
+      <w:r>
+        <w:t xml:space="preserve"> getransformeerd en geïmporteerd in een nieuwe datawarehouse.</w:t>
       </w:r>
     </w:p>
     <w:p>
       <w:pPr>
         <w:pStyle w:val="Kop2"/>
       </w:pPr>
+      <w:bookmarkStart w:id="3" w:name="_Toc57284170"/>
       <w:r>
         <w:t>Business intelligence vragen</w:t>
       </w:r>
+      <w:bookmarkEnd w:id="3"/>
     </w:p>
     <w:p>
       <w:r>
@@ -3018,14 +2115,24 @@
       <w:r>
         <w:br w:type="page"/>
       </w:r>
+      <w:bookmarkStart w:id="4" w:name="_Toc57284171"/>
       <w:r>
         <w:lastRenderedPageBreak/>
         <w:t>Modellen</w:t>
       </w:r>
-    </w:p>
-    <w:p>
-      <w:r>
-        <w:t>Om goed antwoord te geven op de verschillende vragen vanuit de business is het belangrijk de vraag te analyseren en te bepalen welke data hierbij nodig is. Tevens is het van belang een juist schema te maken wat bij de vraag vanuit de business aansluit om zo de juiste informatie uit het systeem te krijgen. Voor beide vragen wordt de benodigde data en het gemaakte schema besproken.</w:t>
+      <w:bookmarkEnd w:id="4"/>
+    </w:p>
+    <w:p>
+      <w:r>
+        <w:t xml:space="preserve">Om goed antwoord te geven op de verschillende vragen vanuit de business is het belangrijk de vraag te analyseren en te bepalen welke data hierbij nodig is. </w:t>
+      </w:r>
+      <w:proofErr w:type="gramStart"/>
+      <w:r>
+        <w:t>Tevens</w:t>
+      </w:r>
+      <w:proofErr w:type="gramEnd"/>
+      <w:r>
+        <w:t xml:space="preserve"> is het van belang een juist schema te maken wat bij de vraag vanuit de business aansluit om zo de juiste informatie uit het systeem te krijgen. Voor beide vragen wordt de benodigde data en het gemaakte schema besproken.</w:t>
       </w:r>
     </w:p>
     <w:p>
@@ -3073,7 +2180,10 @@
         </w:numPr>
       </w:pPr>
       <w:r>
-        <w:t>Product categorieën en sub categorieën</w:t>
+        <w:t>Productcategorieën</w:t>
+      </w:r>
+      <w:r>
+        <w:t xml:space="preserve"> en sub categorieën</w:t>
       </w:r>
     </w:p>
     <w:p>
@@ -3116,8 +2226,8 @@
           <w:noProof/>
         </w:rPr>
         <w:drawing>
-          <wp:inline distT="0" distB="0" distL="0" distR="0" wp14:anchorId="64930578" wp14:editId="4F88E026">
-            <wp:extent cx="5943600" cy="4005580"/>
+          <wp:inline distT="0" distB="0" distL="0" distR="0" wp14:anchorId="2E58C142" wp14:editId="2E1F9C76">
+            <wp:extent cx="5943600" cy="4236085"/>
             <wp:effectExtent l="0" t="0" r="0" b="0"/>
             <wp:docPr id="1" name="Afbeelding 1"/>
             <wp:cNvGraphicFramePr>
@@ -3139,7 +2249,7 @@
                   <pic:spPr>
                     <a:xfrm>
                       <a:off x="0" y="0"/>
-                      <a:ext cx="5943600" cy="4005580"/>
+                      <a:ext cx="5943600" cy="4236085"/>
                     </a:xfrm>
                     <a:prstGeom prst="rect">
                       <a:avLst/>
@@ -3153,7 +2263,6 @@
       </w:r>
     </w:p>
     <w:p/>
-    <w:p/>
     <w:p>
       <w:r>
         <w:br w:type="page"/>
@@ -3171,10 +2280,10 @@
           <w:noProof/>
         </w:rPr>
         <w:drawing>
-          <wp:inline distT="0" distB="0" distL="0" distR="0" wp14:anchorId="5A60EFB8" wp14:editId="740FC4A0">
-            <wp:extent cx="5943600" cy="3130550"/>
-            <wp:effectExtent l="0" t="0" r="0" b="0"/>
-            <wp:docPr id="2" name="Afbeelding 2"/>
+          <wp:inline distT="0" distB="0" distL="0" distR="0" wp14:anchorId="6E087CB8" wp14:editId="2BD106C8">
+            <wp:extent cx="5943600" cy="3134995"/>
+            <wp:effectExtent l="0" t="0" r="0" b="8255"/>
+            <wp:docPr id="16" name="Afbeelding 16"/>
             <wp:cNvGraphicFramePr>
               <a:graphicFrameLocks xmlns:a="http://schemas.openxmlformats.org/drawingml/2006/main" noChangeAspect="1"/>
             </wp:cNvGraphicFramePr>
@@ -3194,7 +2303,7 @@
                   <pic:spPr>
                     <a:xfrm>
                       <a:off x="0" y="0"/>
-                      <a:ext cx="5943600" cy="3130550"/>
+                      <a:ext cx="5943600" cy="3134995"/>
                     </a:xfrm>
                     <a:prstGeom prst="rect">
                       <a:avLst/>
@@ -3243,7 +2352,7 @@
           <w:iCs/>
         </w:rPr>
         <w:lastRenderedPageBreak/>
-        <w:t>Vraag 1: Welke producten en productcategorieën worden per periode het meest verkocht per locatie?</w:t>
+        <w:t>Vraag 2: Wat is de omzet per winkel, per periode per categorie?</w:t>
       </w:r>
     </w:p>
     <w:p>
@@ -3260,7 +2369,7 @@
         </w:numPr>
       </w:pPr>
       <w:r>
-        <w:t>Producten</w:t>
+        <w:t>Omzet</w:t>
       </w:r>
     </w:p>
     <w:p>
@@ -3272,7 +2381,7 @@
         </w:numPr>
       </w:pPr>
       <w:r>
-        <w:t>Product categorieën en sub categorieën</w:t>
+        <w:t>Productcategorie en subcategorie</w:t>
       </w:r>
     </w:p>
     <w:p>
@@ -3296,7 +2405,7 @@
         </w:numPr>
       </w:pPr>
       <w:r>
-        <w:t>Locatie</w:t>
+        <w:t>Winkel</w:t>
       </w:r>
     </w:p>
     <w:p>
@@ -3315,10 +2424,10 @@
           <w:noProof/>
         </w:rPr>
         <w:drawing>
-          <wp:inline distT="0" distB="0" distL="0" distR="0" wp14:anchorId="335465A0" wp14:editId="47CB6EC9">
-            <wp:extent cx="5943600" cy="4005580"/>
-            <wp:effectExtent l="0" t="0" r="0" b="0"/>
-            <wp:docPr id="3" name="Afbeelding 3"/>
+          <wp:inline distT="0" distB="0" distL="0" distR="0" wp14:anchorId="42985C5E" wp14:editId="03AB6709">
+            <wp:extent cx="5943600" cy="5724525"/>
+            <wp:effectExtent l="0" t="0" r="0" b="9525"/>
+            <wp:docPr id="7" name="Afbeelding 7"/>
             <wp:cNvGraphicFramePr>
               <a:graphicFrameLocks xmlns:a="http://schemas.openxmlformats.org/drawingml/2006/main" noChangeAspect="1"/>
             </wp:cNvGraphicFramePr>
@@ -3330,7 +2439,7 @@
                     <pic:cNvPicPr/>
                   </pic:nvPicPr>
                   <pic:blipFill>
-                    <a:blip r:embed="rId9"/>
+                    <a:blip r:embed="rId11"/>
                     <a:stretch>
                       <a:fillRect/>
                     </a:stretch>
@@ -3338,7 +2447,7 @@
                   <pic:spPr>
                     <a:xfrm>
                       <a:off x="0" y="0"/>
-                      <a:ext cx="5943600" cy="4005580"/>
+                      <a:ext cx="5943600" cy="5724525"/>
                     </a:xfrm>
                     <a:prstGeom prst="rect">
                       <a:avLst/>
@@ -3352,12 +2461,6 @@
       </w:r>
     </w:p>
     <w:p/>
-    <w:p/>
-    <w:p>
-      <w:r>
-        <w:br w:type="page"/>
-      </w:r>
-    </w:p>
     <w:p>
       <w:r>
         <w:lastRenderedPageBreak/>
@@ -3370,10 +2473,10 @@
           <w:noProof/>
         </w:rPr>
         <w:drawing>
-          <wp:inline distT="0" distB="0" distL="0" distR="0" wp14:anchorId="6265EFAE" wp14:editId="7BA8DE2B">
-            <wp:extent cx="5943600" cy="3130550"/>
-            <wp:effectExtent l="0" t="0" r="0" b="0"/>
-            <wp:docPr id="4" name="Afbeelding 4"/>
+          <wp:inline distT="0" distB="0" distL="0" distR="0" wp14:anchorId="35B44EBE" wp14:editId="50ABAA01">
+            <wp:extent cx="5943600" cy="3081655"/>
+            <wp:effectExtent l="0" t="0" r="0" b="4445"/>
+            <wp:docPr id="17" name="Afbeelding 17"/>
             <wp:cNvGraphicFramePr>
               <a:graphicFrameLocks xmlns:a="http://schemas.openxmlformats.org/drawingml/2006/main" noChangeAspect="1"/>
             </wp:cNvGraphicFramePr>
@@ -3385,7 +2488,7 @@
                     <pic:cNvPicPr/>
                   </pic:nvPicPr>
                   <pic:blipFill>
-                    <a:blip r:embed="rId10"/>
+                    <a:blip r:embed="rId12"/>
                     <a:stretch>
                       <a:fillRect/>
                     </a:stretch>
@@ -3393,7 +2496,7 @@
                   <pic:spPr>
                     <a:xfrm>
                       <a:off x="0" y="0"/>
-                      <a:ext cx="5943600" cy="3130550"/>
+                      <a:ext cx="5943600" cy="3081655"/>
                     </a:xfrm>
                     <a:prstGeom prst="rect">
                       <a:avLst/>
@@ -3410,13 +2513,21 @@
       <w:pPr>
         <w:pStyle w:val="Kop2"/>
       </w:pPr>
+      <w:bookmarkStart w:id="5" w:name="_Toc57284172"/>
       <w:r>
         <w:t>Proces</w:t>
       </w:r>
-    </w:p>
-    <w:p>
-      <w:r>
-        <w:t>Om het prototype mogelijk te maken is er gebruik gemaakt van verschillende software pakketten om het volledige proces van importeren tot visualisatie uit te kunnen voeren. Het proces is op te delen in de volgende stappen:</w:t>
+      <w:bookmarkEnd w:id="5"/>
+    </w:p>
+    <w:p>
+      <w:r>
+        <w:t xml:space="preserve">Om het prototype mogelijk te maken is er gebruik gemaakt van verschillende </w:t>
+      </w:r>
+      <w:r>
+        <w:t>softwarepakketten</w:t>
+      </w:r>
+      <w:r>
+        <w:t xml:space="preserve"> om het volledige proces van importeren tot visualisatie uit te kunnen voeren. Het proces is op te delen in de volgende stappen:</w:t>
       </w:r>
     </w:p>
     <w:p>
@@ -3438,22 +2549,44 @@
       <w:pPr>
         <w:pStyle w:val="Kop2"/>
       </w:pPr>
+      <w:bookmarkStart w:id="6" w:name="_Toc57284173"/>
       <w:r>
         <w:t>Software</w:t>
       </w:r>
-    </w:p>
-    <w:p>
-      <w:r>
-        <w:t>Voor alle stappen in het proces is software benodigd die aansluit bij de behoefte van de opdrachtgever. Naast deze software is er ook gekozen voor een database software pakket. Voor het prototype kan het zijn dat het slimmer is om bijvoorbeeld gratis of offline software in te zetten. In een productieomgeving kan het zijn dat andere software oplossingen beter passen bij de wensen van de opdrachtgever. De software die in dit hoofdstuk wordt genoemd is gebruikt voor het maken van het prototype.</w:t>
+      <w:bookmarkEnd w:id="6"/>
+    </w:p>
+    <w:p>
+      <w:r>
+        <w:t xml:space="preserve">Voor alle stappen in het proces is software benodigd die aansluit bij de behoefte van de opdrachtgever. Naast deze software is er ook gekozen voor een database </w:t>
+      </w:r>
+      <w:r>
+        <w:t>softwarepakket</w:t>
+      </w:r>
+      <w:r>
+        <w:t xml:space="preserve">. Voor het prototype kan het zijn dat het slimmer is om bijvoorbeeld gratis of </w:t>
+      </w:r>
+      <w:r>
+        <w:t>offlinesoftware</w:t>
+      </w:r>
+      <w:r>
+        <w:t xml:space="preserve"> in te zetten. In een productieomgeving kan het zijn dat andere </w:t>
+      </w:r>
+      <w:r>
+        <w:t>softwareoplossingen</w:t>
+      </w:r>
+      <w:r>
+        <w:t xml:space="preserve"> beter passen bij de wensen van de opdrachtgever. De software die in dit hoofdstuk wordt genoemd is gebruikt voor het maken van het prototype.</w:t>
       </w:r>
     </w:p>
     <w:p>
       <w:pPr>
         <w:pStyle w:val="Kop3"/>
       </w:pPr>
+      <w:bookmarkStart w:id="7" w:name="_Toc57284174"/>
       <w:r>
         <w:t>Database</w:t>
       </w:r>
+      <w:bookmarkEnd w:id="7"/>
     </w:p>
     <w:p>
       <w:r>
@@ -3495,7 +2628,7 @@
                     <pic:cNvPicPr/>
                   </pic:nvPicPr>
                   <pic:blipFill>
-                    <a:blip r:embed="rId11">
+                    <a:blip r:embed="rId13">
                       <a:extLst>
                         <a:ext uri="{28A0092B-C50C-407E-A947-70E740481C1C}">
                           <a14:useLocalDpi xmlns:a14="http://schemas.microsoft.com/office/drawing/2010/main" val="0"/>
@@ -3541,7 +2674,7 @@
                     <pic:cNvPicPr/>
                   </pic:nvPicPr>
                   <pic:blipFill>
-                    <a:blip r:embed="rId12"/>
+                    <a:blip r:embed="rId14"/>
                     <a:stretch>
                       <a:fillRect/>
                     </a:stretch>
@@ -3570,15 +2703,43 @@
     </w:p>
     <w:p>
       <w:pPr>
+        <w:rPr>
+          <w:rFonts w:asciiTheme="majorHAnsi" w:eastAsiaTheme="majorEastAsia" w:hAnsiTheme="majorHAnsi" w:cstheme="majorBidi"/>
+          <w:color w:val="1F3763" w:themeColor="accent1" w:themeShade="7F"/>
+          <w:sz w:val="24"/>
+          <w:szCs w:val="24"/>
+        </w:rPr>
+      </w:pPr>
+      <w:r>
+        <w:br w:type="page"/>
+      </w:r>
+    </w:p>
+    <w:p>
+      <w:pPr>
         <w:pStyle w:val="Kop3"/>
       </w:pPr>
-      <w:r>
+      <w:bookmarkStart w:id="8" w:name="_Toc57284175"/>
+      <w:r>
+        <w:lastRenderedPageBreak/>
         <w:t>ETL</w:t>
       </w:r>
-    </w:p>
-    <w:p>
-      <w:r>
-        <w:t>Voor deze stap is de keuze gevallen op SQL Server Integration Services van Microsoft. Deze software sluit goed aan bij de gekozen database en is gratis te gebruiken. Voor het maken van een prototype is dit een goede keuzen. Er kunnen binnen SSIS verschillende bronnen worden aangesproken, voor het prototype maken we gebruik van een SQL database bron welke gehost wordt op een MSSQL server.</w:t>
+      <w:bookmarkEnd w:id="8"/>
+    </w:p>
+    <w:p>
+      <w:r>
+        <w:t xml:space="preserve">Voor deze stap is de keuze gevallen op SQL Server Integration Services van Microsoft. Deze software sluit goed aan bij de gekozen database en is gratis te gebruiken. Voor het maken van een prototype is dit een goede keuzen. Er kunnen binnen SSIS verschillende bronnen worden aangesproken, voor het prototype maken we gebruik van een </w:t>
+      </w:r>
+      <w:r>
+        <w:t>SQL-database</w:t>
+      </w:r>
+      <w:r>
+        <w:t xml:space="preserve"> bron welke gehost wordt op een </w:t>
+      </w:r>
+      <w:r>
+        <w:t>MSSQL-server</w:t>
+      </w:r>
+      <w:r>
+        <w:t>.</w:t>
       </w:r>
     </w:p>
     <w:p>
@@ -3586,7 +2747,13 @@
         <w:t>SSIS voorziet in de import, de transformatie en het laden van de data in de data warehouse.</w:t>
       </w:r>
       <w:r>
-        <w:t xml:space="preserve"> Het ETL proces ziet er als volgt uit.</w:t>
+        <w:t xml:space="preserve"> Het </w:t>
+      </w:r>
+      <w:r>
+        <w:t>ETL-proces</w:t>
+      </w:r>
+      <w:r>
+        <w:t xml:space="preserve"> ziet er als volgt uit.</w:t>
       </w:r>
     </w:p>
     <w:p>
@@ -3610,7 +2777,7 @@
                     <pic:cNvPicPr/>
                   </pic:nvPicPr>
                   <pic:blipFill>
-                    <a:blip r:embed="rId13"/>
+                    <a:blip r:embed="rId15"/>
                     <a:stretch>
                       <a:fillRect/>
                     </a:stretch>
@@ -3633,15 +2800,15 @@
     </w:p>
     <w:p>
       <w:r>
-        <w:t xml:space="preserve">In de pre </w:t>
-      </w:r>
-      <w:proofErr w:type="spellStart"/>
-      <w:r>
-        <w:t>execution</w:t>
-      </w:r>
-      <w:proofErr w:type="spellEnd"/>
-      <w:r>
-        <w:t xml:space="preserve"> fase wordt gecontroleerd of de data warehouse bestaat en of de tabellen ion de warehouse bestaan. Indien dit niet het geval is worden de data warehouse of de tabellen aangemaakt.</w:t>
+        <w:t xml:space="preserve">In de pre execution fase wordt gecontroleerd of de data warehouse bestaat en of de tabellen ion de warehouse bestaan. </w:t>
+      </w:r>
+      <w:proofErr w:type="gramStart"/>
+      <w:r>
+        <w:t>Indien</w:t>
+      </w:r>
+      <w:proofErr w:type="gramEnd"/>
+      <w:r>
+        <w:t xml:space="preserve"> dit niet het geval is worden de data warehouse of de tabellen aangemaakt.</w:t>
       </w:r>
     </w:p>
     <w:p>
@@ -3652,26 +2819,10 @@
         <w:t xml:space="preserve"> d</w:t>
       </w:r>
       <w:r>
-        <w:t xml:space="preserve">e dimensie tabellen gevuld. Dit wordt gedaan doormiddel van data </w:t>
-      </w:r>
-      <w:proofErr w:type="spellStart"/>
-      <w:r>
-        <w:t>flows</w:t>
-      </w:r>
-      <w:proofErr w:type="spellEnd"/>
-      <w:r>
-        <w:t>. Een data flow is een sub proces met een bron, een verwerking en een doel.</w:t>
-      </w:r>
-      <w:r>
-        <w:t xml:space="preserve"> Hieronder wordt de Fill </w:t>
-      </w:r>
-      <w:proofErr w:type="spellStart"/>
-      <w:r>
-        <w:t>dim_product</w:t>
-      </w:r>
-      <w:proofErr w:type="spellEnd"/>
-      <w:r>
-        <w:t xml:space="preserve"> data flow weergegeven.</w:t>
+        <w:t>e dimensie tabellen gevuld. Dit wordt gedaan doormiddel van data flows. Een data flow is een sub proces met een bron, een verwerking en een doel.</w:t>
+      </w:r>
+      <w:r>
+        <w:t xml:space="preserve"> Hieronder wordt de Fill dim_product data flow weergegeven.</w:t>
       </w:r>
     </w:p>
     <w:p>
@@ -3696,7 +2847,7 @@
                     <pic:cNvPicPr/>
                   </pic:nvPicPr>
                   <pic:blipFill>
-                    <a:blip r:embed="rId14"/>
+                    <a:blip r:embed="rId16"/>
                     <a:stretch>
                       <a:fillRect/>
                     </a:stretch>
@@ -3722,47 +2873,44 @@
         <w:t>Het proces begint bij de bron, in dit geval een SQL database. Vervolgens worden in de lookup, conditional split, union all en derived column stappen transformatie uitgevoerd. Als laatste wordt die nieuwe data weggeschreven in de data warehouse. Regels met errors worden weggeschreven naar een log bestand.</w:t>
       </w:r>
       <w:r>
-        <w:t xml:space="preserve"> Naast het loggen van afzonderlijke elementen wordt het complete proces ook gelogd naar een </w:t>
-      </w:r>
-      <w:proofErr w:type="spellStart"/>
-      <w:r>
-        <w:t>csv</w:t>
-      </w:r>
-      <w:proofErr w:type="spellEnd"/>
-      <w:r>
-        <w:t xml:space="preserve"> bestand.</w:t>
-      </w:r>
-    </w:p>
-    <w:p>
-      <w:r>
-        <w:t xml:space="preserve">In de fill fact table fase worden de feiten tabellen gevuld met de juiste data. Deze data </w:t>
-      </w:r>
-      <w:proofErr w:type="spellStart"/>
-      <w:r>
-        <w:t>flows</w:t>
-      </w:r>
-      <w:proofErr w:type="spellEnd"/>
-      <w:r>
-        <w:t xml:space="preserve"> lijken erg op de bovenstaande.</w:t>
-      </w:r>
-    </w:p>
-    <w:p>
-      <w:r>
+        <w:t xml:space="preserve"> Naast het loggen van afzonderlijke elementen wordt het complete proces ook gelogd naar een csv bestand.</w:t>
+      </w:r>
+    </w:p>
+    <w:p>
+      <w:r>
+        <w:t>In de fill fact table fase worden de feiten tabellen gevuld met de juiste data. Deze data flows lijken erg op de bovenstaande.</w:t>
+      </w:r>
+    </w:p>
+    <w:p>
+      <w:pPr>
+        <w:rPr>
+          <w:rFonts w:asciiTheme="majorHAnsi" w:eastAsiaTheme="majorEastAsia" w:hAnsiTheme="majorHAnsi" w:cstheme="majorBidi"/>
+          <w:color w:val="1F3763" w:themeColor="accent1" w:themeShade="7F"/>
+          <w:sz w:val="24"/>
+          <w:szCs w:val="24"/>
+        </w:rPr>
+      </w:pPr>
+      <w:r>
+        <w:br w:type="page"/>
+      </w:r>
+    </w:p>
+    <w:p>
+      <w:pPr>
+        <w:pStyle w:val="Kop3"/>
+      </w:pPr>
+      <w:bookmarkStart w:id="9" w:name="_Toc57284176"/>
+      <w:r>
+        <w:lastRenderedPageBreak/>
         <w:t>Publicatie</w:t>
       </w:r>
+      <w:bookmarkEnd w:id="9"/>
     </w:p>
     <w:p>
       <w:r>
         <w:t xml:space="preserve">In deze stap wordt de data gepubliceerd zodat </w:t>
       </w:r>
       <w:r>
-        <w:t xml:space="preserve">de informatie uiteindelijk kan worden gevisualiseerd. Voor de publicatie is gekozen voor </w:t>
-      </w:r>
-      <w:r>
-        <w:t>SQL Server Analysis services</w:t>
-      </w:r>
-      <w:r>
-        <w:t xml:space="preserve"> van Microsoft. Deze software sluit goed aan bij de gekozen server software en is gratis in gebruik wat het zeer geschikt maakt voor ons prototype.</w:t>
+        <w:t>de informatie uiteindelijk kan worden gevisualiseerd. Voor de publicatie is gekozen voor SQL Server Analysis services van Microsoft. Deze software sluit goed aan bij de gekozen server software en is gratis in gebruik wat het zeer geschikt maakt voor ons prototype.</w:t>
       </w:r>
     </w:p>
     <w:p>
@@ -3786,103 +2934,11 @@
         <w:rPr>
           <w:noProof/>
         </w:rPr>
-        <w:lastRenderedPageBreak/>
         <w:drawing>
           <wp:inline distT="0" distB="0" distL="0" distR="0" wp14:anchorId="2009A460" wp14:editId="1A19BA59">
             <wp:extent cx="3986784" cy="3181334"/>
             <wp:effectExtent l="0" t="0" r="0" b="635"/>
             <wp:docPr id="10" name="Afbeelding 10"/>
-            <wp:cNvGraphicFramePr>
-              <a:graphicFrameLocks xmlns:a="http://schemas.openxmlformats.org/drawingml/2006/main" noChangeAspect="1"/>
-            </wp:cNvGraphicFramePr>
-            <a:graphic xmlns:a="http://schemas.openxmlformats.org/drawingml/2006/main">
-              <a:graphicData uri="http://schemas.openxmlformats.org/drawingml/2006/picture">
-                <pic:pic xmlns:pic="http://schemas.openxmlformats.org/drawingml/2006/picture">
-                  <pic:nvPicPr>
-                    <pic:cNvPr id="1" name=""/>
-                    <pic:cNvPicPr/>
-                  </pic:nvPicPr>
-                  <pic:blipFill>
-                    <a:blip r:embed="rId15"/>
-                    <a:stretch>
-                      <a:fillRect/>
-                    </a:stretch>
-                  </pic:blipFill>
-                  <pic:spPr>
-                    <a:xfrm>
-                      <a:off x="0" y="0"/>
-                      <a:ext cx="4011919" cy="3201391"/>
-                    </a:xfrm>
-                    <a:prstGeom prst="rect">
-                      <a:avLst/>
-                    </a:prstGeom>
-                  </pic:spPr>
-                </pic:pic>
-              </a:graphicData>
-            </a:graphic>
-          </wp:inline>
-        </w:drawing>
-      </w:r>
-    </w:p>
-    <w:p>
-      <w:r>
-        <w:t>Voor het prototype zijn drie kubussen gemaakt: voor beide vragen een kubus en een gecombineerde kubus. Er is een gecombineerde kubus gemaakt omdat de visualisatie software een beperking heeft voor het verbinden met een enkele kubus. De kubussen worden op een soortgelijke manier weergegeven. Bij een kubus kan zelf worden gekozen welke attributen worden meegenomen. Voor het prototype maken we gebruik van alle attributen.</w:t>
-      </w:r>
-    </w:p>
-    <w:p>
-      <w:r>
-        <w:rPr>
-          <w:noProof/>
-        </w:rPr>
-        <w:drawing>
-          <wp:inline distT="0" distB="0" distL="0" distR="0" wp14:anchorId="1DCAD754" wp14:editId="56CC95F8">
-            <wp:extent cx="3679546" cy="3567902"/>
-            <wp:effectExtent l="0" t="0" r="0" b="0"/>
-            <wp:docPr id="11" name="Afbeelding 11"/>
-            <wp:cNvGraphicFramePr>
-              <a:graphicFrameLocks xmlns:a="http://schemas.openxmlformats.org/drawingml/2006/main" noChangeAspect="1"/>
-            </wp:cNvGraphicFramePr>
-            <a:graphic xmlns:a="http://schemas.openxmlformats.org/drawingml/2006/main">
-              <a:graphicData uri="http://schemas.openxmlformats.org/drawingml/2006/picture">
-                <pic:pic xmlns:pic="http://schemas.openxmlformats.org/drawingml/2006/picture">
-                  <pic:nvPicPr>
-                    <pic:cNvPr id="1" name=""/>
-                    <pic:cNvPicPr/>
-                  </pic:nvPicPr>
-                  <pic:blipFill>
-                    <a:blip r:embed="rId16"/>
-                    <a:stretch>
-                      <a:fillRect/>
-                    </a:stretch>
-                  </pic:blipFill>
-                  <pic:spPr>
-                    <a:xfrm>
-                      <a:off x="0" y="0"/>
-                      <a:ext cx="3706817" cy="3594345"/>
-                    </a:xfrm>
-                    <a:prstGeom prst="rect">
-                      <a:avLst/>
-                    </a:prstGeom>
-                  </pic:spPr>
-                </pic:pic>
-              </a:graphicData>
-            </a:graphic>
-          </wp:inline>
-        </w:drawing>
-      </w:r>
-    </w:p>
-    <w:p/>
-    <w:p>
-      <w:r>
-        <w:rPr>
-          <w:noProof/>
-        </w:rPr>
-        <w:lastRenderedPageBreak/>
-        <w:drawing>
-          <wp:inline distT="0" distB="0" distL="0" distR="0" wp14:anchorId="25BAA7D7" wp14:editId="54E4B6FE">
-            <wp:extent cx="3657600" cy="2733040"/>
-            <wp:effectExtent l="0" t="0" r="0" b="0"/>
-            <wp:docPr id="12" name="Afbeelding 12"/>
             <wp:cNvGraphicFramePr>
               <a:graphicFrameLocks xmlns:a="http://schemas.openxmlformats.org/drawingml/2006/main" noChangeAspect="1"/>
             </wp:cNvGraphicFramePr>
@@ -3902,6 +2958,97 @@
                   <pic:spPr>
                     <a:xfrm>
                       <a:off x="0" y="0"/>
+                      <a:ext cx="4011919" cy="3201391"/>
+                    </a:xfrm>
+                    <a:prstGeom prst="rect">
+                      <a:avLst/>
+                    </a:prstGeom>
+                  </pic:spPr>
+                </pic:pic>
+              </a:graphicData>
+            </a:graphic>
+          </wp:inline>
+        </w:drawing>
+      </w:r>
+    </w:p>
+    <w:p>
+      <w:r>
+        <w:t>Voor het prototype zijn drie kubussen gemaakt: voor beide vragen een kubus en een gecombineerde kubus. Er is een gecombineerde kubus gemaakt omdat de visualisatie software een beperking heeft voor het verbinden met een enkele kubus. De kubussen worden op een soortgelijke manier weergegeven. Bij een kubus kan zelf worden gekozen welke attributen worden meegenomen. Voor het prototype maken we gebruik van alle attributen.</w:t>
+      </w:r>
+    </w:p>
+    <w:p>
+      <w:r>
+        <w:rPr>
+          <w:noProof/>
+        </w:rPr>
+        <w:lastRenderedPageBreak/>
+        <w:drawing>
+          <wp:inline distT="0" distB="0" distL="0" distR="0" wp14:anchorId="1DCAD754" wp14:editId="56CC95F8">
+            <wp:extent cx="3679546" cy="3567902"/>
+            <wp:effectExtent l="0" t="0" r="0" b="0"/>
+            <wp:docPr id="11" name="Afbeelding 11"/>
+            <wp:cNvGraphicFramePr>
+              <a:graphicFrameLocks xmlns:a="http://schemas.openxmlformats.org/drawingml/2006/main" noChangeAspect="1"/>
+            </wp:cNvGraphicFramePr>
+            <a:graphic xmlns:a="http://schemas.openxmlformats.org/drawingml/2006/main">
+              <a:graphicData uri="http://schemas.openxmlformats.org/drawingml/2006/picture">
+                <pic:pic xmlns:pic="http://schemas.openxmlformats.org/drawingml/2006/picture">
+                  <pic:nvPicPr>
+                    <pic:cNvPr id="1" name=""/>
+                    <pic:cNvPicPr/>
+                  </pic:nvPicPr>
+                  <pic:blipFill>
+                    <a:blip r:embed="rId18"/>
+                    <a:stretch>
+                      <a:fillRect/>
+                    </a:stretch>
+                  </pic:blipFill>
+                  <pic:spPr>
+                    <a:xfrm>
+                      <a:off x="0" y="0"/>
+                      <a:ext cx="3706817" cy="3594345"/>
+                    </a:xfrm>
+                    <a:prstGeom prst="rect">
+                      <a:avLst/>
+                    </a:prstGeom>
+                  </pic:spPr>
+                </pic:pic>
+              </a:graphicData>
+            </a:graphic>
+          </wp:inline>
+        </w:drawing>
+      </w:r>
+    </w:p>
+    <w:p/>
+    <w:p>
+      <w:r>
+        <w:rPr>
+          <w:noProof/>
+        </w:rPr>
+        <w:drawing>
+          <wp:inline distT="0" distB="0" distL="0" distR="0" wp14:anchorId="25BAA7D7" wp14:editId="54E4B6FE">
+            <wp:extent cx="3657600" cy="2733040"/>
+            <wp:effectExtent l="0" t="0" r="0" b="0"/>
+            <wp:docPr id="12" name="Afbeelding 12"/>
+            <wp:cNvGraphicFramePr>
+              <a:graphicFrameLocks xmlns:a="http://schemas.openxmlformats.org/drawingml/2006/main" noChangeAspect="1"/>
+            </wp:cNvGraphicFramePr>
+            <a:graphic xmlns:a="http://schemas.openxmlformats.org/drawingml/2006/main">
+              <a:graphicData uri="http://schemas.openxmlformats.org/drawingml/2006/picture">
+                <pic:pic xmlns:pic="http://schemas.openxmlformats.org/drawingml/2006/picture">
+                  <pic:nvPicPr>
+                    <pic:cNvPr id="1" name=""/>
+                    <pic:cNvPicPr/>
+                  </pic:nvPicPr>
+                  <pic:blipFill>
+                    <a:blip r:embed="rId19"/>
+                    <a:stretch>
+                      <a:fillRect/>
+                    </a:stretch>
+                  </pic:blipFill>
+                  <pic:spPr>
+                    <a:xfrm>
+                      <a:off x="0" y="0"/>
                       <a:ext cx="3679286" cy="2749244"/>
                     </a:xfrm>
                     <a:prstGeom prst="rect">
@@ -3917,29 +3064,43 @@
     </w:p>
     <w:p>
       <w:pPr>
+        <w:rPr>
+          <w:rFonts w:asciiTheme="majorHAnsi" w:eastAsiaTheme="majorEastAsia" w:hAnsiTheme="majorHAnsi" w:cstheme="majorBidi"/>
+          <w:color w:val="1F3763" w:themeColor="accent1" w:themeShade="7F"/>
+          <w:sz w:val="24"/>
+          <w:szCs w:val="24"/>
+        </w:rPr>
+      </w:pPr>
+      <w:r>
+        <w:br w:type="page"/>
+      </w:r>
+    </w:p>
+    <w:p>
+      <w:pPr>
         <w:pStyle w:val="Kop3"/>
       </w:pPr>
-      <w:r>
+      <w:bookmarkStart w:id="10" w:name="_Toc57284177"/>
+      <w:r>
+        <w:lastRenderedPageBreak/>
         <w:t>Visualisatie</w:t>
       </w:r>
+      <w:bookmarkEnd w:id="10"/>
     </w:p>
     <w:p>
       <w:r>
         <w:t>De laatste stap in het proces is visualisatie. In deze stap kom</w:t>
       </w:r>
       <w:r>
-        <w:t>en de antwoorden op de business vragen tevoorschijn. Deze stap laat de kracht van business intelligence goed zien. Voor de visualisatie software is gekozen voor Power BI van Microsoft. Deze software sluit goed aan bij de andere gekozen software pakketten en is gratis te gebruiken. Dit maakt het zeer geschikt voor een prototype.</w:t>
-      </w:r>
-      <w:r>
-        <w:t xml:space="preserve"> Hieronder een voorbeeld van een dashboard gemaakt in </w:t>
-      </w:r>
-      <w:proofErr w:type="spellStart"/>
-      <w:r>
-        <w:t>PowerBI</w:t>
-      </w:r>
-      <w:proofErr w:type="spellEnd"/>
-      <w:r>
-        <w:t>.</w:t>
+        <w:t xml:space="preserve">en de antwoorden op de business vragen tevoorschijn. Deze stap laat de kracht van business intelligence goed zien. Voor de visualisatie software is gekozen voor Power BI van Microsoft. Deze software sluit goed aan bij de andere gekozen </w:t>
+      </w:r>
+      <w:r>
+        <w:t>softwarepakketten</w:t>
+      </w:r>
+      <w:r>
+        <w:t xml:space="preserve"> en is gratis te gebruiken. Dit maakt het zeer geschikt voor een prototype.</w:t>
+      </w:r>
+      <w:r>
+        <w:t xml:space="preserve"> Hieronder een voorbeeld van een dashboard gemaakt in PowerBI.</w:t>
       </w:r>
     </w:p>
     <w:p>
@@ -3963,7 +3124,7 @@
                     <pic:cNvPicPr/>
                   </pic:nvPicPr>
                   <pic:blipFill>
-                    <a:blip r:embed="rId18"/>
+                    <a:blip r:embed="rId20"/>
                     <a:stretch>
                       <a:fillRect/>
                     </a:stretch>
@@ -3990,7 +3151,13 @@
       </w:r>
       <w:r>
         <w:lastRenderedPageBreak/>
-        <w:t>De dashboard zijn interactief. Door te klikken op de bikes categorie wordt boven weergegeven wat het deel aan verkochte fietsen is per winkel.</w:t>
+        <w:t>De dashboard</w:t>
+      </w:r>
+      <w:r>
+        <w:t>s</w:t>
+      </w:r>
+      <w:r>
+        <w:t xml:space="preserve"> zijn interactief. Door te klikken op de bikes categorie wordt boven weergegeven wat het deel aan verkochte fietsen is per winkel.</w:t>
       </w:r>
     </w:p>
     <w:p>
@@ -4014,7 +3181,7 @@
                     <pic:cNvPicPr/>
                   </pic:nvPicPr>
                   <pic:blipFill>
-                    <a:blip r:embed="rId19"/>
+                    <a:blip r:embed="rId21"/>
                     <a:stretch>
                       <a:fillRect/>
                     </a:stretch>
@@ -4067,7 +3234,7 @@
                     <pic:cNvPicPr/>
                   </pic:nvPicPr>
                   <pic:blipFill>
-                    <a:blip r:embed="rId20"/>
+                    <a:blip r:embed="rId22"/>
                     <a:stretch>
                       <a:fillRect/>
                     </a:stretch>
@@ -4094,8 +3261,8 @@
       </w:r>
     </w:p>
     <w:sectPr>
-      <w:headerReference w:type="default" r:id="rId21"/>
-      <w:footerReference w:type="default" r:id="rId22"/>
+      <w:headerReference w:type="default" r:id="rId23"/>
+      <w:footerReference w:type="default" r:id="rId24"/>
       <w:pgSz w:w="12240" w:h="15840"/>
       <w:pgMar w:top="1440" w:right="1440" w:bottom="1440" w:left="1440" w:header="720" w:footer="720" w:gutter="0"/>
       <w:pgNumType w:start="0"/>
@@ -4325,29 +3492,7 @@
             <w:szCs w:val="24"/>
             <w:lang w:val="en-US"/>
           </w:rPr>
-          <w:t xml:space="preserve">Prototype data warehouse </w:t>
-        </w:r>
-        <w:proofErr w:type="spellStart"/>
-        <w:r>
-          <w:rPr>
-            <w:rFonts w:asciiTheme="majorHAnsi" w:eastAsiaTheme="majorEastAsia" w:hAnsiTheme="majorHAnsi" w:cstheme="majorBidi"/>
-            <w:color w:val="4472C4" w:themeColor="accent1"/>
-            <w:sz w:val="24"/>
-            <w:szCs w:val="24"/>
-            <w:lang w:val="en-US"/>
-          </w:rPr>
-          <w:t>en</w:t>
-        </w:r>
-        <w:proofErr w:type="spellEnd"/>
-        <w:r>
-          <w:rPr>
-            <w:rFonts w:asciiTheme="majorHAnsi" w:eastAsiaTheme="majorEastAsia" w:hAnsiTheme="majorHAnsi" w:cstheme="majorBidi"/>
-            <w:color w:val="4472C4" w:themeColor="accent1"/>
-            <w:sz w:val="24"/>
-            <w:szCs w:val="24"/>
-            <w:lang w:val="en-US"/>
-          </w:rPr>
-          <w:t xml:space="preserve"> business intelligence</w:t>
+          <w:t>Prototype data warehouse en business intelligence</w:t>
         </w:r>
       </w:sdtContent>
     </w:sdt>
@@ -4375,7 +3520,7 @@
           <w:docPart w:val="AF77236BA5AE4B2F8B516F488A300065"/>
         </w:placeholder>
         <w:dataBinding w:prefixMappings="xmlns:ns0='http://schemas.microsoft.com/office/2006/coverPageProps'" w:xpath="/ns0:CoverPageProperties[1]/ns0:PublishDate[1]" w:storeItemID="{55AF091B-3C7A-41E3-B477-F2FDAA23CFDA}"/>
-        <w:date w:fullDate="2020-11-23T00:00:00Z">
+        <w:date w:fullDate="2020-11-26T00:00:00Z">
           <w:dateFormat w:val="d MMMM yyyy"/>
           <w:lid w:val="nl-NL"/>
           <w:storeMappedDataAs w:val="dateTime"/>
@@ -4392,7 +3537,7 @@
             <w:szCs w:val="24"/>
             <w:lang w:val="en-US"/>
           </w:rPr>
-          <w:t>23</w:t>
+          <w:t>2</w:t>
         </w:r>
         <w:r>
           <w:rPr>
@@ -4402,9 +3547,8 @@
             <w:szCs w:val="24"/>
             <w:lang w:val="en-US"/>
           </w:rPr>
-          <w:t xml:space="preserve"> </w:t>
+          <w:t>6</w:t>
         </w:r>
-        <w:proofErr w:type="spellStart"/>
         <w:r>
           <w:rPr>
             <w:rFonts w:asciiTheme="majorHAnsi" w:eastAsiaTheme="majorEastAsia" w:hAnsiTheme="majorHAnsi" w:cstheme="majorBidi"/>
@@ -4413,18 +3557,7 @@
             <w:szCs w:val="24"/>
             <w:lang w:val="en-US"/>
           </w:rPr>
-          <w:t>november</w:t>
-        </w:r>
-        <w:proofErr w:type="spellEnd"/>
-        <w:r>
-          <w:rPr>
-            <w:rFonts w:asciiTheme="majorHAnsi" w:eastAsiaTheme="majorEastAsia" w:hAnsiTheme="majorHAnsi" w:cstheme="majorBidi"/>
-            <w:color w:val="4472C4" w:themeColor="accent1"/>
-            <w:sz w:val="24"/>
-            <w:szCs w:val="24"/>
-            <w:lang w:val="en-US"/>
-          </w:rPr>
-          <w:t xml:space="preserve"> 2020</w:t>
+          <w:t xml:space="preserve"> november 2020</w:t>
         </w:r>
       </w:sdtContent>
     </w:sdt>
@@ -5504,6 +4637,19 @@
       <w:lang w:val="nl-NL"/>
     </w:rPr>
   </w:style>
+  <w:style w:type="paragraph" w:styleId="Inhopg3">
+    <w:name w:val="toc 3"/>
+    <w:basedOn w:val="Standaard"/>
+    <w:next w:val="Standaard"/>
+    <w:autoRedefine/>
+    <w:uiPriority w:val="39"/>
+    <w:unhideWhenUsed/>
+    <w:rsid w:val="009D4976"/>
+    <w:pPr>
+      <w:spacing w:after="100"/>
+      <w:ind w:left="440"/>
+    </w:pPr>
+  </w:style>
 </w:styles>
 </file>
 
@@ -5656,6 +4802,7 @@
     <w:rsid w:val="00D801FE"/>
     <w:rsid w:val="00E5471C"/>
     <w:rsid w:val="00E838CF"/>
+    <w:rsid w:val="00FE2001"/>
   </w:rsids>
   <m:mathPr>
     <m:mathFont m:val="Cambria Math"/>
@@ -6385,7 +5532,7 @@
 
 <file path=customXml/item1.xml><?xml version="1.0" encoding="utf-8"?>
 <CoverPageProperties xmlns="http://schemas.microsoft.com/office/2006/coverPageProps">
-  <PublishDate>2020-11-02T00:00:00</PublishDate>
+  <PublishDate>2020-11-26T00:00:00</PublishDate>
   <Abstract/>
   <CompanyAddress/>
   <CompanyPhone/>

</xml_diff>